<commit_message>
Update to .Net Core 3.1 and updated NuGet packages.
</commit_message>
<xml_diff>
--- a/doc/Quick Start Guide.docx
+++ b/doc/Quick Start Guide.docx
@@ -1,6 +1,6 @@
 
 <file path=word/document.xml><?xml version="1.0" encoding="utf-8"?>
-<w:document xmlns:wpc="http://schemas.microsoft.com/office/word/2010/wordprocessingCanvas" xmlns:cx="http://schemas.microsoft.com/office/drawing/2014/chartex" xmlns:cx1="http://schemas.microsoft.com/office/drawing/2015/9/8/chartex" xmlns:cx2="http://schemas.microsoft.com/office/drawing/2015/10/21/chartex" xmlns:cx3="http://schemas.microsoft.com/office/drawing/2016/5/9/chartex" xmlns:cx4="http://schemas.microsoft.com/office/drawing/2016/5/10/chartex" xmlns:cx5="http://schemas.microsoft.com/office/drawing/2016/5/11/chartex" xmlns:cx6="http://schemas.microsoft.com/office/drawing/2016/5/12/chartex" xmlns:cx7="http://schemas.microsoft.com/office/drawing/2016/5/13/chartex" xmlns:cx8="http://schemas.microsoft.com/office/drawing/2016/5/14/chartex" xmlns:mc="http://schemas.openxmlformats.org/markup-compatibility/2006" xmlns:aink="http://schemas.microsoft.com/office/drawing/2016/ink" xmlns:am3d="http://schemas.microsoft.com/office/drawing/2017/model3d" xmlns:o="urn:schemas-microsoft-com:office:office" xmlns:r="http://schemas.openxmlformats.org/officeDocument/2006/relationships" xmlns:m="http://schemas.openxmlformats.org/officeDocument/2006/math" xmlns:v="urn:schemas-microsoft-com:vml" xmlns:wp14="http://schemas.microsoft.com/office/word/2010/wordprocessingDrawing" xmlns:wp="http://schemas.openxmlformats.org/drawingml/2006/wordprocessingDrawing" xmlns:w10="urn:schemas-microsoft-com:office:word" xmlns:w="http://schemas.openxmlformats.org/wordprocessingml/2006/main" xmlns:w14="http://schemas.microsoft.com/office/word/2010/wordml" xmlns:w15="http://schemas.microsoft.com/office/word/2012/wordml" xmlns:w16cid="http://schemas.microsoft.com/office/word/2016/wordml/cid" xmlns:w16se="http://schemas.microsoft.com/office/word/2015/wordml/symex" xmlns:wpg="http://schemas.microsoft.com/office/word/2010/wordprocessingGroup" xmlns:wpi="http://schemas.microsoft.com/office/word/2010/wordprocessingInk" xmlns:wne="http://schemas.microsoft.com/office/word/2006/wordml" xmlns:wps="http://schemas.microsoft.com/office/word/2010/wordprocessingShape" mc:Ignorable="w14 w15 w16se w16cid wp14">
+<w:document xmlns:wpc="http://schemas.microsoft.com/office/word/2010/wordprocessingCanvas" xmlns:cx="http://schemas.microsoft.com/office/drawing/2014/chartex" xmlns:cx1="http://schemas.microsoft.com/office/drawing/2015/9/8/chartex" xmlns:cx2="http://schemas.microsoft.com/office/drawing/2015/10/21/chartex" xmlns:cx3="http://schemas.microsoft.com/office/drawing/2016/5/9/chartex" xmlns:cx4="http://schemas.microsoft.com/office/drawing/2016/5/10/chartex" xmlns:cx5="http://schemas.microsoft.com/office/drawing/2016/5/11/chartex" xmlns:cx6="http://schemas.microsoft.com/office/drawing/2016/5/12/chartex" xmlns:cx7="http://schemas.microsoft.com/office/drawing/2016/5/13/chartex" xmlns:cx8="http://schemas.microsoft.com/office/drawing/2016/5/14/chartex" xmlns:mc="http://schemas.openxmlformats.org/markup-compatibility/2006" xmlns:aink="http://schemas.microsoft.com/office/drawing/2016/ink" xmlns:am3d="http://schemas.microsoft.com/office/drawing/2017/model3d" xmlns:o="urn:schemas-microsoft-com:office:office" xmlns:r="http://schemas.openxmlformats.org/officeDocument/2006/relationships" xmlns:m="http://schemas.openxmlformats.org/officeDocument/2006/math" xmlns:v="urn:schemas-microsoft-com:vml" xmlns:wp14="http://schemas.microsoft.com/office/word/2010/wordprocessingDrawing" xmlns:wp="http://schemas.openxmlformats.org/drawingml/2006/wordprocessingDrawing" xmlns:w10="urn:schemas-microsoft-com:office:word" xmlns:w="http://schemas.openxmlformats.org/wordprocessingml/2006/main" xmlns:w14="http://schemas.microsoft.com/office/word/2010/wordml" xmlns:w15="http://schemas.microsoft.com/office/word/2012/wordml" xmlns:w16cex="http://schemas.microsoft.com/office/word/2018/wordml/cex" xmlns:w16cid="http://schemas.microsoft.com/office/word/2016/wordml/cid" xmlns:w16="http://schemas.microsoft.com/office/word/2018/wordml" xmlns:w16se="http://schemas.microsoft.com/office/word/2015/wordml/symex" xmlns:wpg="http://schemas.microsoft.com/office/word/2010/wordprocessingGroup" xmlns:wpi="http://schemas.microsoft.com/office/word/2010/wordprocessingInk" xmlns:wne="http://schemas.microsoft.com/office/word/2006/wordml" xmlns:wps="http://schemas.microsoft.com/office/word/2010/wordprocessingShape" mc:Ignorable="w14 w15 w16se w16cid w16 w16cex wp14">
   <w:body>
     <w:p>
       <w:pPr>
@@ -9,8 +9,6 @@
           <w:lang w:val="en-US"/>
         </w:rPr>
       </w:pPr>
-      <w:bookmarkStart w:id="0" w:name="_GoBack"/>
-      <w:bookmarkEnd w:id="0"/>
       <w:r>
         <w:rPr>
           <w:lang w:val="en-US"/>
@@ -264,7 +262,13 @@
         <w:rPr>
           <w:lang w:val="en-US"/>
         </w:rPr>
-        <w:t>Microsoft .Net Core 3.0</w:t>
+        <w:t>Microsoft .Net Core 3.</w:t>
+      </w:r>
+      <w:r>
+        <w:rPr>
+          <w:lang w:val="en-US"/>
+        </w:rPr>
+        <w:t>1</w:t>
       </w:r>
     </w:p>
     <w:p>
@@ -2918,7 +2922,7 @@
 </file>
 
 <file path=word/endnotes.xml><?xml version="1.0" encoding="utf-8"?>
-<w:endnotes xmlns:wpc="http://schemas.microsoft.com/office/word/2010/wordprocessingCanvas" xmlns:cx="http://schemas.microsoft.com/office/drawing/2014/chartex" xmlns:cx1="http://schemas.microsoft.com/office/drawing/2015/9/8/chartex" xmlns:cx2="http://schemas.microsoft.com/office/drawing/2015/10/21/chartex" xmlns:cx3="http://schemas.microsoft.com/office/drawing/2016/5/9/chartex" xmlns:cx4="http://schemas.microsoft.com/office/drawing/2016/5/10/chartex" xmlns:cx5="http://schemas.microsoft.com/office/drawing/2016/5/11/chartex" xmlns:cx6="http://schemas.microsoft.com/office/drawing/2016/5/12/chartex" xmlns:cx7="http://schemas.microsoft.com/office/drawing/2016/5/13/chartex" xmlns:cx8="http://schemas.microsoft.com/office/drawing/2016/5/14/chartex" xmlns:mc="http://schemas.openxmlformats.org/markup-compatibility/2006" xmlns:aink="http://schemas.microsoft.com/office/drawing/2016/ink" xmlns:am3d="http://schemas.microsoft.com/office/drawing/2017/model3d" xmlns:o="urn:schemas-microsoft-com:office:office" xmlns:r="http://schemas.openxmlformats.org/officeDocument/2006/relationships" xmlns:m="http://schemas.openxmlformats.org/officeDocument/2006/math" xmlns:v="urn:schemas-microsoft-com:vml" xmlns:wp14="http://schemas.microsoft.com/office/word/2010/wordprocessingDrawing" xmlns:wp="http://schemas.openxmlformats.org/drawingml/2006/wordprocessingDrawing" xmlns:w10="urn:schemas-microsoft-com:office:word" xmlns:w="http://schemas.openxmlformats.org/wordprocessingml/2006/main" xmlns:w14="http://schemas.microsoft.com/office/word/2010/wordml" xmlns:w15="http://schemas.microsoft.com/office/word/2012/wordml" xmlns:w16cid="http://schemas.microsoft.com/office/word/2016/wordml/cid" xmlns:w16se="http://schemas.microsoft.com/office/word/2015/wordml/symex" xmlns:wpg="http://schemas.microsoft.com/office/word/2010/wordprocessingGroup" xmlns:wpi="http://schemas.microsoft.com/office/word/2010/wordprocessingInk" xmlns:wne="http://schemas.microsoft.com/office/word/2006/wordml" xmlns:wps="http://schemas.microsoft.com/office/word/2010/wordprocessingShape" mc:Ignorable="w14 w15 w16se w16cid wp14">
+<w:endnotes xmlns:wpc="http://schemas.microsoft.com/office/word/2010/wordprocessingCanvas" xmlns:cx="http://schemas.microsoft.com/office/drawing/2014/chartex" xmlns:cx1="http://schemas.microsoft.com/office/drawing/2015/9/8/chartex" xmlns:cx2="http://schemas.microsoft.com/office/drawing/2015/10/21/chartex" xmlns:cx3="http://schemas.microsoft.com/office/drawing/2016/5/9/chartex" xmlns:cx4="http://schemas.microsoft.com/office/drawing/2016/5/10/chartex" xmlns:cx5="http://schemas.microsoft.com/office/drawing/2016/5/11/chartex" xmlns:cx6="http://schemas.microsoft.com/office/drawing/2016/5/12/chartex" xmlns:cx7="http://schemas.microsoft.com/office/drawing/2016/5/13/chartex" xmlns:cx8="http://schemas.microsoft.com/office/drawing/2016/5/14/chartex" xmlns:mc="http://schemas.openxmlformats.org/markup-compatibility/2006" xmlns:aink="http://schemas.microsoft.com/office/drawing/2016/ink" xmlns:am3d="http://schemas.microsoft.com/office/drawing/2017/model3d" xmlns:o="urn:schemas-microsoft-com:office:office" xmlns:r="http://schemas.openxmlformats.org/officeDocument/2006/relationships" xmlns:m="http://schemas.openxmlformats.org/officeDocument/2006/math" xmlns:v="urn:schemas-microsoft-com:vml" xmlns:wp14="http://schemas.microsoft.com/office/word/2010/wordprocessingDrawing" xmlns:wp="http://schemas.openxmlformats.org/drawingml/2006/wordprocessingDrawing" xmlns:w10="urn:schemas-microsoft-com:office:word" xmlns:w="http://schemas.openxmlformats.org/wordprocessingml/2006/main" xmlns:w14="http://schemas.microsoft.com/office/word/2010/wordml" xmlns:w15="http://schemas.microsoft.com/office/word/2012/wordml" xmlns:w16cex="http://schemas.microsoft.com/office/word/2018/wordml/cex" xmlns:w16cid="http://schemas.microsoft.com/office/word/2016/wordml/cid" xmlns:w16="http://schemas.microsoft.com/office/word/2018/wordml" xmlns:w16se="http://schemas.microsoft.com/office/word/2015/wordml/symex" xmlns:wpg="http://schemas.microsoft.com/office/word/2010/wordprocessingGroup" xmlns:wpi="http://schemas.microsoft.com/office/word/2010/wordprocessingInk" xmlns:wne="http://schemas.microsoft.com/office/word/2006/wordml" xmlns:wps="http://schemas.microsoft.com/office/word/2010/wordprocessingShape" mc:Ignorable="w14 w15 w16se w16cid w16 w16cex wp14">
   <w:endnote w:type="separator" w:id="-1">
     <w:p>
       <w:pPr>
@@ -2943,7 +2947,7 @@
 </file>
 
 <file path=word/footnotes.xml><?xml version="1.0" encoding="utf-8"?>
-<w:footnotes xmlns:wpc="http://schemas.microsoft.com/office/word/2010/wordprocessingCanvas" xmlns:cx="http://schemas.microsoft.com/office/drawing/2014/chartex" xmlns:cx1="http://schemas.microsoft.com/office/drawing/2015/9/8/chartex" xmlns:cx2="http://schemas.microsoft.com/office/drawing/2015/10/21/chartex" xmlns:cx3="http://schemas.microsoft.com/office/drawing/2016/5/9/chartex" xmlns:cx4="http://schemas.microsoft.com/office/drawing/2016/5/10/chartex" xmlns:cx5="http://schemas.microsoft.com/office/drawing/2016/5/11/chartex" xmlns:cx6="http://schemas.microsoft.com/office/drawing/2016/5/12/chartex" xmlns:cx7="http://schemas.microsoft.com/office/drawing/2016/5/13/chartex" xmlns:cx8="http://schemas.microsoft.com/office/drawing/2016/5/14/chartex" xmlns:mc="http://schemas.openxmlformats.org/markup-compatibility/2006" xmlns:aink="http://schemas.microsoft.com/office/drawing/2016/ink" xmlns:am3d="http://schemas.microsoft.com/office/drawing/2017/model3d" xmlns:o="urn:schemas-microsoft-com:office:office" xmlns:r="http://schemas.openxmlformats.org/officeDocument/2006/relationships" xmlns:m="http://schemas.openxmlformats.org/officeDocument/2006/math" xmlns:v="urn:schemas-microsoft-com:vml" xmlns:wp14="http://schemas.microsoft.com/office/word/2010/wordprocessingDrawing" xmlns:wp="http://schemas.openxmlformats.org/drawingml/2006/wordprocessingDrawing" xmlns:w10="urn:schemas-microsoft-com:office:word" xmlns:w="http://schemas.openxmlformats.org/wordprocessingml/2006/main" xmlns:w14="http://schemas.microsoft.com/office/word/2010/wordml" xmlns:w15="http://schemas.microsoft.com/office/word/2012/wordml" xmlns:w16cid="http://schemas.microsoft.com/office/word/2016/wordml/cid" xmlns:w16se="http://schemas.microsoft.com/office/word/2015/wordml/symex" xmlns:wpg="http://schemas.microsoft.com/office/word/2010/wordprocessingGroup" xmlns:wpi="http://schemas.microsoft.com/office/word/2010/wordprocessingInk" xmlns:wne="http://schemas.microsoft.com/office/word/2006/wordml" xmlns:wps="http://schemas.microsoft.com/office/word/2010/wordprocessingShape" mc:Ignorable="w14 w15 w16se w16cid wp14">
+<w:footnotes xmlns:wpc="http://schemas.microsoft.com/office/word/2010/wordprocessingCanvas" xmlns:cx="http://schemas.microsoft.com/office/drawing/2014/chartex" xmlns:cx1="http://schemas.microsoft.com/office/drawing/2015/9/8/chartex" xmlns:cx2="http://schemas.microsoft.com/office/drawing/2015/10/21/chartex" xmlns:cx3="http://schemas.microsoft.com/office/drawing/2016/5/9/chartex" xmlns:cx4="http://schemas.microsoft.com/office/drawing/2016/5/10/chartex" xmlns:cx5="http://schemas.microsoft.com/office/drawing/2016/5/11/chartex" xmlns:cx6="http://schemas.microsoft.com/office/drawing/2016/5/12/chartex" xmlns:cx7="http://schemas.microsoft.com/office/drawing/2016/5/13/chartex" xmlns:cx8="http://schemas.microsoft.com/office/drawing/2016/5/14/chartex" xmlns:mc="http://schemas.openxmlformats.org/markup-compatibility/2006" xmlns:aink="http://schemas.microsoft.com/office/drawing/2016/ink" xmlns:am3d="http://schemas.microsoft.com/office/drawing/2017/model3d" xmlns:o="urn:schemas-microsoft-com:office:office" xmlns:r="http://schemas.openxmlformats.org/officeDocument/2006/relationships" xmlns:m="http://schemas.openxmlformats.org/officeDocument/2006/math" xmlns:v="urn:schemas-microsoft-com:vml" xmlns:wp14="http://schemas.microsoft.com/office/word/2010/wordprocessingDrawing" xmlns:wp="http://schemas.openxmlformats.org/drawingml/2006/wordprocessingDrawing" xmlns:w10="urn:schemas-microsoft-com:office:word" xmlns:w="http://schemas.openxmlformats.org/wordprocessingml/2006/main" xmlns:w14="http://schemas.microsoft.com/office/word/2010/wordml" xmlns:w15="http://schemas.microsoft.com/office/word/2012/wordml" xmlns:w16cex="http://schemas.microsoft.com/office/word/2018/wordml/cex" xmlns:w16cid="http://schemas.microsoft.com/office/word/2016/wordml/cid" xmlns:w16="http://schemas.microsoft.com/office/word/2018/wordml" xmlns:w16se="http://schemas.microsoft.com/office/word/2015/wordml/symex" xmlns:wpg="http://schemas.microsoft.com/office/word/2010/wordprocessingGroup" xmlns:wpi="http://schemas.microsoft.com/office/word/2010/wordprocessingInk" xmlns:wne="http://schemas.microsoft.com/office/word/2006/wordml" xmlns:wps="http://schemas.microsoft.com/office/word/2010/wordprocessingShape" mc:Ignorable="w14 w15 w16se w16cid w16 w16cex wp14">
   <w:footnote w:type="separator" w:id="-1">
     <w:p>
       <w:pPr>
@@ -2968,7 +2972,7 @@
 </file>
 
 <file path=word/numbering.xml><?xml version="1.0" encoding="utf-8"?>
-<w:numbering xmlns:wpc="http://schemas.microsoft.com/office/word/2010/wordprocessingCanvas" xmlns:cx="http://schemas.microsoft.com/office/drawing/2014/chartex" xmlns:cx1="http://schemas.microsoft.com/office/drawing/2015/9/8/chartex" xmlns:cx2="http://schemas.microsoft.com/office/drawing/2015/10/21/chartex" xmlns:cx3="http://schemas.microsoft.com/office/drawing/2016/5/9/chartex" xmlns:cx4="http://schemas.microsoft.com/office/drawing/2016/5/10/chartex" xmlns:cx5="http://schemas.microsoft.com/office/drawing/2016/5/11/chartex" xmlns:cx6="http://schemas.microsoft.com/office/drawing/2016/5/12/chartex" xmlns:cx7="http://schemas.microsoft.com/office/drawing/2016/5/13/chartex" xmlns:cx8="http://schemas.microsoft.com/office/drawing/2016/5/14/chartex" xmlns:mc="http://schemas.openxmlformats.org/markup-compatibility/2006" xmlns:aink="http://schemas.microsoft.com/office/drawing/2016/ink" xmlns:am3d="http://schemas.microsoft.com/office/drawing/2017/model3d" xmlns:o="urn:schemas-microsoft-com:office:office" xmlns:r="http://schemas.openxmlformats.org/officeDocument/2006/relationships" xmlns:m="http://schemas.openxmlformats.org/officeDocument/2006/math" xmlns:v="urn:schemas-microsoft-com:vml" xmlns:wp14="http://schemas.microsoft.com/office/word/2010/wordprocessingDrawing" xmlns:wp="http://schemas.openxmlformats.org/drawingml/2006/wordprocessingDrawing" xmlns:w10="urn:schemas-microsoft-com:office:word" xmlns:w="http://schemas.openxmlformats.org/wordprocessingml/2006/main" xmlns:w14="http://schemas.microsoft.com/office/word/2010/wordml" xmlns:w15="http://schemas.microsoft.com/office/word/2012/wordml" xmlns:w16cid="http://schemas.microsoft.com/office/word/2016/wordml/cid" xmlns:w16se="http://schemas.microsoft.com/office/word/2015/wordml/symex" xmlns:wpg="http://schemas.microsoft.com/office/word/2010/wordprocessingGroup" xmlns:wpi="http://schemas.microsoft.com/office/word/2010/wordprocessingInk" xmlns:wne="http://schemas.microsoft.com/office/word/2006/wordml" xmlns:wps="http://schemas.microsoft.com/office/word/2010/wordprocessingShape" mc:Ignorable="w14 w15 w16se w16cid wp14">
+<w:numbering xmlns:wpc="http://schemas.microsoft.com/office/word/2010/wordprocessingCanvas" xmlns:cx="http://schemas.microsoft.com/office/drawing/2014/chartex" xmlns:cx1="http://schemas.microsoft.com/office/drawing/2015/9/8/chartex" xmlns:cx2="http://schemas.microsoft.com/office/drawing/2015/10/21/chartex" xmlns:cx3="http://schemas.microsoft.com/office/drawing/2016/5/9/chartex" xmlns:cx4="http://schemas.microsoft.com/office/drawing/2016/5/10/chartex" xmlns:cx5="http://schemas.microsoft.com/office/drawing/2016/5/11/chartex" xmlns:cx6="http://schemas.microsoft.com/office/drawing/2016/5/12/chartex" xmlns:cx7="http://schemas.microsoft.com/office/drawing/2016/5/13/chartex" xmlns:cx8="http://schemas.microsoft.com/office/drawing/2016/5/14/chartex" xmlns:mc="http://schemas.openxmlformats.org/markup-compatibility/2006" xmlns:aink="http://schemas.microsoft.com/office/drawing/2016/ink" xmlns:am3d="http://schemas.microsoft.com/office/drawing/2017/model3d" xmlns:o="urn:schemas-microsoft-com:office:office" xmlns:r="http://schemas.openxmlformats.org/officeDocument/2006/relationships" xmlns:m="http://schemas.openxmlformats.org/officeDocument/2006/math" xmlns:v="urn:schemas-microsoft-com:vml" xmlns:wp14="http://schemas.microsoft.com/office/word/2010/wordprocessingDrawing" xmlns:wp="http://schemas.openxmlformats.org/drawingml/2006/wordprocessingDrawing" xmlns:w10="urn:schemas-microsoft-com:office:word" xmlns:w="http://schemas.openxmlformats.org/wordprocessingml/2006/main" xmlns:w14="http://schemas.microsoft.com/office/word/2010/wordml" xmlns:w15="http://schemas.microsoft.com/office/word/2012/wordml" xmlns:w16cex="http://schemas.microsoft.com/office/word/2018/wordml/cex" xmlns:w16cid="http://schemas.microsoft.com/office/word/2016/wordml/cid" xmlns:w16="http://schemas.microsoft.com/office/word/2018/wordml" xmlns:w16se="http://schemas.microsoft.com/office/word/2015/wordml/symex" xmlns:wpg="http://schemas.microsoft.com/office/word/2010/wordprocessingGroup" xmlns:wpi="http://schemas.microsoft.com/office/word/2010/wordprocessingInk" xmlns:wne="http://schemas.microsoft.com/office/word/2006/wordml" xmlns:wps="http://schemas.microsoft.com/office/word/2010/wordprocessingShape" mc:Ignorable="w14 w15 w16se w16cid w16 w16cex wp14">
   <w:abstractNum w:abstractNumId="0" w15:restartNumberingAfterBreak="0">
     <w:nsid w:val="06673B98"/>
     <w:multiLevelType w:val="hybridMultilevel"/>
@@ -4052,7 +4056,7 @@
 </file>
 
 <file path=word/styles.xml><?xml version="1.0" encoding="utf-8"?>
-<w:styles xmlns:mc="http://schemas.openxmlformats.org/markup-compatibility/2006" xmlns:r="http://schemas.openxmlformats.org/officeDocument/2006/relationships" xmlns:w="http://schemas.openxmlformats.org/wordprocessingml/2006/main" xmlns:w14="http://schemas.microsoft.com/office/word/2010/wordml" xmlns:w15="http://schemas.microsoft.com/office/word/2012/wordml" xmlns:w16cid="http://schemas.microsoft.com/office/word/2016/wordml/cid" xmlns:w16se="http://schemas.microsoft.com/office/word/2015/wordml/symex" mc:Ignorable="w14 w15 w16se w16cid">
+<w:styles xmlns:mc="http://schemas.openxmlformats.org/markup-compatibility/2006" xmlns:r="http://schemas.openxmlformats.org/officeDocument/2006/relationships" xmlns:w="http://schemas.openxmlformats.org/wordprocessingml/2006/main" xmlns:w14="http://schemas.microsoft.com/office/word/2010/wordml" xmlns:w15="http://schemas.microsoft.com/office/word/2012/wordml" xmlns:w16cex="http://schemas.microsoft.com/office/word/2018/wordml/cex" xmlns:w16cid="http://schemas.microsoft.com/office/word/2016/wordml/cid" xmlns:w16="http://schemas.microsoft.com/office/word/2018/wordml" xmlns:w16se="http://schemas.microsoft.com/office/word/2015/wordml/symex" mc:Ignorable="w14 w15 w16se w16cid w16 w16cex">
   <w:docDefaults>
     <w:rPrDefault>
       <w:rPr>

</xml_diff>

<commit_message>
Update to .Net 6 (LTS).
</commit_message>
<xml_diff>
--- a/doc/Quick Start Guide.docx
+++ b/doc/Quick Start Guide.docx
@@ -1,6 +1,6 @@
 
 <file path=word/document.xml><?xml version="1.0" encoding="utf-8"?>
-<w:document xmlns:wpc="http://schemas.microsoft.com/office/word/2010/wordprocessingCanvas" xmlns:cx="http://schemas.microsoft.com/office/drawing/2014/chartex" xmlns:cx1="http://schemas.microsoft.com/office/drawing/2015/9/8/chartex" xmlns:cx2="http://schemas.microsoft.com/office/drawing/2015/10/21/chartex" xmlns:cx3="http://schemas.microsoft.com/office/drawing/2016/5/9/chartex" xmlns:cx4="http://schemas.microsoft.com/office/drawing/2016/5/10/chartex" xmlns:cx5="http://schemas.microsoft.com/office/drawing/2016/5/11/chartex" xmlns:cx6="http://schemas.microsoft.com/office/drawing/2016/5/12/chartex" xmlns:cx7="http://schemas.microsoft.com/office/drawing/2016/5/13/chartex" xmlns:cx8="http://schemas.microsoft.com/office/drawing/2016/5/14/chartex" xmlns:mc="http://schemas.openxmlformats.org/markup-compatibility/2006" xmlns:aink="http://schemas.microsoft.com/office/drawing/2016/ink" xmlns:am3d="http://schemas.microsoft.com/office/drawing/2017/model3d" xmlns:o="urn:schemas-microsoft-com:office:office" xmlns:r="http://schemas.openxmlformats.org/officeDocument/2006/relationships" xmlns:m="http://schemas.openxmlformats.org/officeDocument/2006/math" xmlns:v="urn:schemas-microsoft-com:vml" xmlns:wp14="http://schemas.microsoft.com/office/word/2010/wordprocessingDrawing" xmlns:wp="http://schemas.openxmlformats.org/drawingml/2006/wordprocessingDrawing" xmlns:w10="urn:schemas-microsoft-com:office:word" xmlns:w="http://schemas.openxmlformats.org/wordprocessingml/2006/main" xmlns:w14="http://schemas.microsoft.com/office/word/2010/wordml" xmlns:w15="http://schemas.microsoft.com/office/word/2012/wordml" xmlns:w16cex="http://schemas.microsoft.com/office/word/2018/wordml/cex" xmlns:w16cid="http://schemas.microsoft.com/office/word/2016/wordml/cid" xmlns:w16="http://schemas.microsoft.com/office/word/2018/wordml" xmlns:w16se="http://schemas.microsoft.com/office/word/2015/wordml/symex" xmlns:wpg="http://schemas.microsoft.com/office/word/2010/wordprocessingGroup" xmlns:wpi="http://schemas.microsoft.com/office/word/2010/wordprocessingInk" xmlns:wne="http://schemas.microsoft.com/office/word/2006/wordml" xmlns:wps="http://schemas.microsoft.com/office/word/2010/wordprocessingShape" mc:Ignorable="w14 w15 w16se w16cid w16 w16cex wp14">
+<w:document xmlns:wpc="http://schemas.microsoft.com/office/word/2010/wordprocessingCanvas" xmlns:cx="http://schemas.microsoft.com/office/drawing/2014/chartex" xmlns:cx1="http://schemas.microsoft.com/office/drawing/2015/9/8/chartex" xmlns:cx2="http://schemas.microsoft.com/office/drawing/2015/10/21/chartex" xmlns:cx3="http://schemas.microsoft.com/office/drawing/2016/5/9/chartex" xmlns:cx4="http://schemas.microsoft.com/office/drawing/2016/5/10/chartex" xmlns:cx5="http://schemas.microsoft.com/office/drawing/2016/5/11/chartex" xmlns:cx6="http://schemas.microsoft.com/office/drawing/2016/5/12/chartex" xmlns:cx7="http://schemas.microsoft.com/office/drawing/2016/5/13/chartex" xmlns:cx8="http://schemas.microsoft.com/office/drawing/2016/5/14/chartex" xmlns:mc="http://schemas.openxmlformats.org/markup-compatibility/2006" xmlns:aink="http://schemas.microsoft.com/office/drawing/2016/ink" xmlns:am3d="http://schemas.microsoft.com/office/drawing/2017/model3d" xmlns:o="urn:schemas-microsoft-com:office:office" xmlns:oel="http://schemas.microsoft.com/office/2019/extlst" xmlns:r="http://schemas.openxmlformats.org/officeDocument/2006/relationships" xmlns:m="http://schemas.openxmlformats.org/officeDocument/2006/math" xmlns:v="urn:schemas-microsoft-com:vml" xmlns:wp14="http://schemas.microsoft.com/office/word/2010/wordprocessingDrawing" xmlns:wp="http://schemas.openxmlformats.org/drawingml/2006/wordprocessingDrawing" xmlns:w10="urn:schemas-microsoft-com:office:word" xmlns:w="http://schemas.openxmlformats.org/wordprocessingml/2006/main" xmlns:w14="http://schemas.microsoft.com/office/word/2010/wordml" xmlns:w15="http://schemas.microsoft.com/office/word/2012/wordml" xmlns:w16cex="http://schemas.microsoft.com/office/word/2018/wordml/cex" xmlns:w16cid="http://schemas.microsoft.com/office/word/2016/wordml/cid" xmlns:w16="http://schemas.microsoft.com/office/word/2018/wordml" xmlns:w16sdtdh="http://schemas.microsoft.com/office/word/2020/wordml/sdtdatahash" xmlns:w16se="http://schemas.microsoft.com/office/word/2015/wordml/symex" xmlns:wpg="http://schemas.microsoft.com/office/word/2010/wordprocessingGroup" xmlns:wpi="http://schemas.microsoft.com/office/word/2010/wordprocessingInk" xmlns:wne="http://schemas.microsoft.com/office/word/2006/wordml" xmlns:wps="http://schemas.microsoft.com/office/word/2010/wordprocessingShape" mc:Ignorable="w14 w15 w16se w16cid w16 w16cex w16sdtdh wp14">
   <w:body>
     <w:p>
       <w:pPr>
@@ -66,7 +66,35 @@
         <w:rPr>
           <w:lang w:val="en-US"/>
         </w:rPr>
-        <w:t>, in a similar style as Apache Hadoop. Jumbo allows the user to create a pipeline of processing steps (stages), where each stage is broken into tasks that are executed in parallel on a cluster of machines. Jumbo supports MapReduce, but has more flexibility and also allows for alternate processing pipelines.</w:t>
+        <w:t xml:space="preserve">, in a similar style </w:t>
+      </w:r>
+      <w:proofErr w:type="gramStart"/>
+      <w:r>
+        <w:rPr>
+          <w:lang w:val="en-US"/>
+        </w:rPr>
+        <w:t>as</w:t>
+      </w:r>
+      <w:proofErr w:type="gramEnd"/>
+      <w:r>
+        <w:rPr>
+          <w:lang w:val="en-US"/>
+        </w:rPr>
+        <w:t xml:space="preserve"> Apache Hadoop. Jumbo allows the user to create a pipeline of processing steps (stages), where each stage is broken into tasks that are executed in parallel on a cluster of machines. Jumbo supports </w:t>
+      </w:r>
+      <w:proofErr w:type="gramStart"/>
+      <w:r>
+        <w:rPr>
+          <w:lang w:val="en-US"/>
+        </w:rPr>
+        <w:t>MapReduce, but</w:t>
+      </w:r>
+      <w:proofErr w:type="gramEnd"/>
+      <w:r>
+        <w:rPr>
+          <w:lang w:val="en-US"/>
+        </w:rPr>
+        <w:t xml:space="preserve"> has more flexibility and also allows for alternate processing pipelines.</w:t>
       </w:r>
     </w:p>
     <w:p>
@@ -92,19 +120,131 @@
         <w:rPr>
           <w:lang w:val="en-US"/>
         </w:rPr>
-        <w:t>The Jumbo DFS uses a single NameServer (analogous to the Hadoop Namenode) that stores file system metadata, and numerous DataServers (Hadoop Datan</w:t>
-      </w:r>
-      <w:r>
-        <w:rPr>
-          <w:lang w:val="en-US"/>
-        </w:rPr>
-        <w:t xml:space="preserve">odes) that store file data. </w:t>
-      </w:r>
-      <w:r>
-        <w:rPr>
-          <w:lang w:val="en-US"/>
-        </w:rPr>
-        <w:t>Jumbo Jet uses a central JobServer responsible for fault tolerance and scheduling (the Jobtracker in Hadoop 1.0) and numerous TaskServers responsible for task execution (Hadoop Tasktrackers).</w:t>
+        <w:t xml:space="preserve">The Jumbo DFS uses a single </w:t>
+      </w:r>
+      <w:proofErr w:type="spellStart"/>
+      <w:r>
+        <w:rPr>
+          <w:lang w:val="en-US"/>
+        </w:rPr>
+        <w:t>NameServer</w:t>
+      </w:r>
+      <w:proofErr w:type="spellEnd"/>
+      <w:r>
+        <w:rPr>
+          <w:lang w:val="en-US"/>
+        </w:rPr>
+        <w:t xml:space="preserve"> (analogous to the Hadoop </w:t>
+      </w:r>
+      <w:proofErr w:type="spellStart"/>
+      <w:r>
+        <w:rPr>
+          <w:lang w:val="en-US"/>
+        </w:rPr>
+        <w:t>Namenode</w:t>
+      </w:r>
+      <w:proofErr w:type="spellEnd"/>
+      <w:r>
+        <w:rPr>
+          <w:lang w:val="en-US"/>
+        </w:rPr>
+        <w:t xml:space="preserve">) that stores file system metadata, and numerous </w:t>
+      </w:r>
+      <w:proofErr w:type="spellStart"/>
+      <w:r>
+        <w:rPr>
+          <w:lang w:val="en-US"/>
+        </w:rPr>
+        <w:t>DataServers</w:t>
+      </w:r>
+      <w:proofErr w:type="spellEnd"/>
+      <w:r>
+        <w:rPr>
+          <w:lang w:val="en-US"/>
+        </w:rPr>
+        <w:t xml:space="preserve"> (Hadoop </w:t>
+      </w:r>
+      <w:proofErr w:type="spellStart"/>
+      <w:r>
+        <w:rPr>
+          <w:lang w:val="en-US"/>
+        </w:rPr>
+        <w:t>Datan</w:t>
+      </w:r>
+      <w:r>
+        <w:rPr>
+          <w:lang w:val="en-US"/>
+        </w:rPr>
+        <w:t>odes</w:t>
+      </w:r>
+      <w:proofErr w:type="spellEnd"/>
+      <w:r>
+        <w:rPr>
+          <w:lang w:val="en-US"/>
+        </w:rPr>
+        <w:t xml:space="preserve">) that store file data. </w:t>
+      </w:r>
+      <w:r>
+        <w:rPr>
+          <w:lang w:val="en-US"/>
+        </w:rPr>
+        <w:t xml:space="preserve">Jumbo Jet uses a central </w:t>
+      </w:r>
+      <w:proofErr w:type="spellStart"/>
+      <w:r>
+        <w:rPr>
+          <w:lang w:val="en-US"/>
+        </w:rPr>
+        <w:t>JobServer</w:t>
+      </w:r>
+      <w:proofErr w:type="spellEnd"/>
+      <w:r>
+        <w:rPr>
+          <w:lang w:val="en-US"/>
+        </w:rPr>
+        <w:t xml:space="preserve"> responsible for fault tolerance and scheduling (the </w:t>
+      </w:r>
+      <w:proofErr w:type="spellStart"/>
+      <w:r>
+        <w:rPr>
+          <w:lang w:val="en-US"/>
+        </w:rPr>
+        <w:t>Jobtracker</w:t>
+      </w:r>
+      <w:proofErr w:type="spellEnd"/>
+      <w:r>
+        <w:rPr>
+          <w:lang w:val="en-US"/>
+        </w:rPr>
+        <w:t xml:space="preserve"> in Hadoop 1.0) and numerous </w:t>
+      </w:r>
+      <w:proofErr w:type="spellStart"/>
+      <w:r>
+        <w:rPr>
+          <w:lang w:val="en-US"/>
+        </w:rPr>
+        <w:t>TaskServers</w:t>
+      </w:r>
+      <w:proofErr w:type="spellEnd"/>
+      <w:r>
+        <w:rPr>
+          <w:lang w:val="en-US"/>
+        </w:rPr>
+        <w:t xml:space="preserve"> responsible for task execution (Hadoop </w:t>
+      </w:r>
+      <w:proofErr w:type="spellStart"/>
+      <w:r>
+        <w:rPr>
+          <w:lang w:val="en-US"/>
+        </w:rPr>
+        <w:t>Tasktrackers</w:t>
+      </w:r>
+      <w:proofErr w:type="spellEnd"/>
+      <w:r>
+        <w:rPr>
+          <w:lang w:val="en-US"/>
+        </w:rPr>
+        <w:t>).</w:t>
       </w:r>
     </w:p>
     <w:p>
@@ -129,7 +269,21 @@
         <w:rPr>
           <w:lang w:val="en-US"/>
         </w:rPr>
-        <w:t>used. Or maybe you’d like to see how .Net’s capabilities over Java (such as proper generics or LINQ) influenced the code.</w:t>
+        <w:t xml:space="preserve">used. Or maybe you’d like to see how </w:t>
+      </w:r>
+      <w:proofErr w:type="spellStart"/>
+      <w:r>
+        <w:rPr>
+          <w:lang w:val="en-US"/>
+        </w:rPr>
+        <w:t>.Net’s</w:t>
+      </w:r>
+      <w:proofErr w:type="spellEnd"/>
+      <w:r>
+        <w:rPr>
+          <w:lang w:val="en-US"/>
+        </w:rPr>
+        <w:t xml:space="preserve"> capabilities over Java (such as proper generics or LINQ) influenced the code.</w:t>
       </w:r>
     </w:p>
     <w:p>
@@ -143,7 +297,23 @@
           <w:b/>
           <w:lang w:val="en-US"/>
         </w:rPr>
-        <w:t>Jumbo is not production quality code!</w:t>
+        <w:t xml:space="preserve">Jumbo is not </w:t>
+      </w:r>
+      <w:proofErr w:type="gramStart"/>
+      <w:r>
+        <w:rPr>
+          <w:b/>
+          <w:lang w:val="en-US"/>
+        </w:rPr>
+        <w:t>production</w:t>
+      </w:r>
+      <w:proofErr w:type="gramEnd"/>
+      <w:r>
+        <w:rPr>
+          <w:b/>
+          <w:lang w:val="en-US"/>
+        </w:rPr>
+        <w:t xml:space="preserve"> quality code!</w:t>
       </w:r>
       <w:r>
         <w:rPr>
@@ -162,20 +332,76 @@
         <w:rPr>
           <w:lang w:val="en-US"/>
         </w:rPr>
-        <w:t>Jumbo’s primary purpose was to help me understand how Hadoop works. It is loosely based on Hadoop, and blatantly borrows a number of design elements from Hadoop, while differing in some other areas. It was not designed to compete with Hadoop, and not originally intended to be released. I am releasing it now because I think some people may find it interesting, but it should not be used for production systems.</w:t>
-      </w:r>
-    </w:p>
-    <w:p>
-      <w:pPr>
-        <w:rPr>
-          <w:lang w:val="en-US"/>
-        </w:rPr>
-      </w:pPr>
-      <w:r>
-        <w:rPr>
-          <w:lang w:val="en-US"/>
-        </w:rPr>
-        <w:t>Jumbo works pretty well. It can be significantly faster than Hadoop for certain workloads, especially on small clusters (Jumbo has been tested up to approximately 50 nodes). I’ve also tried to make creating data processing applications for Jumbo easy and a pleasant experience. By all means, use it to run processing jobs to see how it compares to Hadoop; you can even use it for some non-critical real workloads if you really like. But please don’t entrust Jumbo to hold your mission-critical company data. It’ll probably work fine 99% of the time, but I won’t be responsible if it breaks and you lose your stuff.</w:t>
+        <w:t xml:space="preserve">Jumbo’s primary purpose was to help me understand how Hadoop works. It is loosely based on Hadoop, and blatantly borrows </w:t>
+      </w:r>
+      <w:proofErr w:type="gramStart"/>
+      <w:r>
+        <w:rPr>
+          <w:lang w:val="en-US"/>
+        </w:rPr>
+        <w:t>a number of</w:t>
+      </w:r>
+      <w:proofErr w:type="gramEnd"/>
+      <w:r>
+        <w:rPr>
+          <w:lang w:val="en-US"/>
+        </w:rPr>
+        <w:t xml:space="preserve"> design elements from Hadoop, while differing in some other areas. It was not designed to compete with Hadoop, and not originally intended to be released. I am releasing it now because I think some people may find it interesting, but it should not be used for production systems.</w:t>
+      </w:r>
+    </w:p>
+    <w:p>
+      <w:pPr>
+        <w:rPr>
+          <w:lang w:val="en-US"/>
+        </w:rPr>
+      </w:pPr>
+      <w:r>
+        <w:rPr>
+          <w:lang w:val="en-US"/>
+        </w:rPr>
+        <w:t xml:space="preserve">Jumbo works </w:t>
+      </w:r>
+      <w:proofErr w:type="gramStart"/>
+      <w:r>
+        <w:rPr>
+          <w:lang w:val="en-US"/>
+        </w:rPr>
+        <w:t>pretty well</w:t>
+      </w:r>
+      <w:proofErr w:type="gramEnd"/>
+      <w:r>
+        <w:rPr>
+          <w:lang w:val="en-US"/>
+        </w:rPr>
+        <w:t xml:space="preserve">. It can be significantly faster than Hadoop for certain workloads, especially on small clusters (Jumbo has been tested up to approximately 50 nodes). I’ve also tried to make creating data processing applications for Jumbo easy and a pleasant experience. </w:t>
+      </w:r>
+      <w:proofErr w:type="gramStart"/>
+      <w:r>
+        <w:rPr>
+          <w:lang w:val="en-US"/>
+        </w:rPr>
+        <w:t>By all means, use</w:t>
+      </w:r>
+      <w:proofErr w:type="gramEnd"/>
+      <w:r>
+        <w:rPr>
+          <w:lang w:val="en-US"/>
+        </w:rPr>
+        <w:t xml:space="preserve"> it to run processing jobs to see how it compares to Hadoop; you can even use it for some non-critical real workloads if you really like. But please don’t entrust Jumbo to hold your mission-critical company data. It’ll probably work fine 99% of the time, but I won’t be responsible if it </w:t>
+      </w:r>
+      <w:proofErr w:type="gramStart"/>
+      <w:r>
+        <w:rPr>
+          <w:lang w:val="en-US"/>
+        </w:rPr>
+        <w:t>breaks</w:t>
+      </w:r>
+      <w:proofErr w:type="gramEnd"/>
+      <w:r>
+        <w:rPr>
+          <w:lang w:val="en-US"/>
+        </w:rPr>
+        <w:t xml:space="preserve"> and you lose your stuff.</w:t>
       </w:r>
     </w:p>
     <w:p>
@@ -262,13 +488,13 @@
         <w:rPr>
           <w:lang w:val="en-US"/>
         </w:rPr>
-        <w:t>Microsoft .Net Core 3.</w:t>
-      </w:r>
-      <w:r>
-        <w:rPr>
-          <w:lang w:val="en-US"/>
-        </w:rPr>
-        <w:t>1</w:t>
+        <w:t xml:space="preserve">Microsoft .Net </w:t>
+      </w:r>
+      <w:r>
+        <w:rPr>
+          <w:lang w:val="en-US"/>
+        </w:rPr>
+        <w:t>6.0</w:t>
       </w:r>
     </w:p>
     <w:p>
@@ -286,7 +512,13 @@
         <w:rPr>
           <w:lang w:val="en-US"/>
         </w:rPr>
-        <w:t>Microsoft PowerShell Core 6.2.3</w:t>
+        <w:t xml:space="preserve">Microsoft PowerShell Core </w:t>
+      </w:r>
+      <w:r>
+        <w:rPr>
+          <w:lang w:val="en-US"/>
+        </w:rPr>
+        <w:t>7.2.2</w:t>
       </w:r>
     </w:p>
     <w:p>
@@ -361,7 +593,35 @@
         <w:rPr>
           <w:lang w:val="en-US"/>
         </w:rPr>
-        <w:t>Jumbo includes two administration websites (DfsWeb and JetWeb). These will run using the Kestrel web server included with .Net Core.</w:t>
+        <w:t>Jumbo includes two administration websites (</w:t>
+      </w:r>
+      <w:proofErr w:type="spellStart"/>
+      <w:r>
+        <w:rPr>
+          <w:lang w:val="en-US"/>
+        </w:rPr>
+        <w:t>DfsWeb</w:t>
+      </w:r>
+      <w:proofErr w:type="spellEnd"/>
+      <w:r>
+        <w:rPr>
+          <w:lang w:val="en-US"/>
+        </w:rPr>
+        <w:t xml:space="preserve"> and </w:t>
+      </w:r>
+      <w:proofErr w:type="spellStart"/>
+      <w:r>
+        <w:rPr>
+          <w:lang w:val="en-US"/>
+        </w:rPr>
+        <w:t>JetWeb</w:t>
+      </w:r>
+      <w:proofErr w:type="spellEnd"/>
+      <w:r>
+        <w:rPr>
+          <w:lang w:val="en-US"/>
+        </w:rPr>
+        <w:t>). These will run using the Kestrel web server included with .Net Core.</w:t>
       </w:r>
     </w:p>
     <w:p>
@@ -389,7 +649,35 @@
         <w:rPr>
           <w:lang w:val="en-US"/>
         </w:rPr>
-        <w:t>, which must be correctly configured on all nodes of the cluster. If you are running in a single-node environment, no configuration is necessary as the scripts will directly invoke commands on the local host. On Windows, you can also configure Jumbo to use WinRM remoting by modifying Get-JumboConfig.ps1.</w:t>
+        <w:t xml:space="preserve">, which must be correctly configured on all nodes of the cluster. If you are running in a single-node environment, no configuration is necessary as the scripts will directly invoke commands on the local host. On Windows, you can also configure Jumbo to use </w:t>
+      </w:r>
+      <w:proofErr w:type="spellStart"/>
+      <w:r>
+        <w:rPr>
+          <w:lang w:val="en-US"/>
+        </w:rPr>
+        <w:t>WinRM</w:t>
+      </w:r>
+      <w:proofErr w:type="spellEnd"/>
+      <w:r>
+        <w:rPr>
+          <w:lang w:val="en-US"/>
+        </w:rPr>
+        <w:t xml:space="preserve"> </w:t>
+      </w:r>
+      <w:proofErr w:type="gramStart"/>
+      <w:r>
+        <w:rPr>
+          <w:lang w:val="en-US"/>
+        </w:rPr>
+        <w:t>remoting</w:t>
+      </w:r>
+      <w:proofErr w:type="gramEnd"/>
+      <w:r>
+        <w:rPr>
+          <w:lang w:val="en-US"/>
+        </w:rPr>
+        <w:t xml:space="preserve"> by modifying Get-JumboConfig.ps1.</w:t>
       </w:r>
     </w:p>
     <w:p>
@@ -478,7 +766,21 @@
         <w:rPr>
           <w:lang w:val="en-US"/>
         </w:rPr>
-        <w:t xml:space="preserve">, e.g. </w:t>
+        <w:t xml:space="preserve">, </w:t>
+      </w:r>
+      <w:proofErr w:type="gramStart"/>
+      <w:r>
+        <w:rPr>
+          <w:lang w:val="en-US"/>
+        </w:rPr>
+        <w:t>e.g.</w:t>
+      </w:r>
+      <w:proofErr w:type="gramEnd"/>
+      <w:r>
+        <w:rPr>
+          <w:lang w:val="en-US"/>
+        </w:rPr>
+        <w:t xml:space="preserve"> </w:t>
       </w:r>
       <w:r>
         <w:rPr>
@@ -556,7 +858,35 @@
         <w:rPr>
           <w:lang w:val="en-US"/>
         </w:rPr>
-        <w:t>, set the NameServer image directory and the DataServer block directory to local directories (not the same directory, and they should be empty before you first use Jumbo).</w:t>
+        <w:t xml:space="preserve">, set the </w:t>
+      </w:r>
+      <w:proofErr w:type="spellStart"/>
+      <w:r>
+        <w:rPr>
+          <w:lang w:val="en-US"/>
+        </w:rPr>
+        <w:t>NameServer</w:t>
+      </w:r>
+      <w:proofErr w:type="spellEnd"/>
+      <w:r>
+        <w:rPr>
+          <w:lang w:val="en-US"/>
+        </w:rPr>
+        <w:t xml:space="preserve"> image directory and the </w:t>
+      </w:r>
+      <w:proofErr w:type="spellStart"/>
+      <w:r>
+        <w:rPr>
+          <w:lang w:val="en-US"/>
+        </w:rPr>
+        <w:t>DataServer</w:t>
+      </w:r>
+      <w:proofErr w:type="spellEnd"/>
+      <w:r>
+        <w:rPr>
+          <w:lang w:val="en-US"/>
+        </w:rPr>
+        <w:t xml:space="preserve"> block directory to local directories (not the same directory, and they should be empty before you first use Jumbo).</w:t>
       </w:r>
     </w:p>
     <w:p>
@@ -586,7 +916,35 @@
         <w:rPr>
           <w:lang w:val="en-US"/>
         </w:rPr>
-        <w:t>, set the JobServer archive directory and TaskServer task directory.</w:t>
+        <w:t xml:space="preserve">, set the </w:t>
+      </w:r>
+      <w:proofErr w:type="spellStart"/>
+      <w:r>
+        <w:rPr>
+          <w:lang w:val="en-US"/>
+        </w:rPr>
+        <w:t>JobServer</w:t>
+      </w:r>
+      <w:proofErr w:type="spellEnd"/>
+      <w:r>
+        <w:rPr>
+          <w:lang w:val="en-US"/>
+        </w:rPr>
+        <w:t xml:space="preserve"> archive directory and </w:t>
+      </w:r>
+      <w:proofErr w:type="spellStart"/>
+      <w:r>
+        <w:rPr>
+          <w:lang w:val="en-US"/>
+        </w:rPr>
+        <w:t>TaskServer</w:t>
+      </w:r>
+      <w:proofErr w:type="spellEnd"/>
+      <w:r>
+        <w:rPr>
+          <w:lang w:val="en-US"/>
+        </w:rPr>
+        <w:t xml:space="preserve"> task directory.</w:t>
       </w:r>
     </w:p>
     <w:p>
@@ -858,7 +1216,35 @@
         <w:rPr>
           <w:lang w:val="en-US"/>
         </w:rPr>
-        <w:t xml:space="preserve"> if you intend to use the deployment script (see below). This group should contain the node(s) that run the NameServer and JobServer.</w:t>
+        <w:t xml:space="preserve"> if you intend to use the deployment script (see below). This group should contain the node(s) that run the </w:t>
+      </w:r>
+      <w:proofErr w:type="spellStart"/>
+      <w:r>
+        <w:rPr>
+          <w:lang w:val="en-US"/>
+        </w:rPr>
+        <w:t>NameServer</w:t>
+      </w:r>
+      <w:proofErr w:type="spellEnd"/>
+      <w:r>
+        <w:rPr>
+          <w:lang w:val="en-US"/>
+        </w:rPr>
+        <w:t xml:space="preserve"> and </w:t>
+      </w:r>
+      <w:proofErr w:type="spellStart"/>
+      <w:r>
+        <w:rPr>
+          <w:lang w:val="en-US"/>
+        </w:rPr>
+        <w:t>JobServer</w:t>
+      </w:r>
+      <w:proofErr w:type="spellEnd"/>
+      <w:r>
+        <w:rPr>
+          <w:lang w:val="en-US"/>
+        </w:rPr>
+        <w:t>.</w:t>
       </w:r>
       <w:r>
         <w:rPr>
@@ -906,7 +1292,35 @@
         <w:rPr>
           <w:lang w:val="en-US"/>
         </w:rPr>
-        <w:t xml:space="preserve"> file specifies which node should run the NameServer, and which node the JobServer.</w:t>
+        <w:t xml:space="preserve"> file specifies which node should run the </w:t>
+      </w:r>
+      <w:proofErr w:type="spellStart"/>
+      <w:r>
+        <w:rPr>
+          <w:lang w:val="en-US"/>
+        </w:rPr>
+        <w:t>NameServer</w:t>
+      </w:r>
+      <w:proofErr w:type="spellEnd"/>
+      <w:r>
+        <w:rPr>
+          <w:lang w:val="en-US"/>
+        </w:rPr>
+        <w:t xml:space="preserve">, and which node the </w:t>
+      </w:r>
+      <w:proofErr w:type="spellStart"/>
+      <w:r>
+        <w:rPr>
+          <w:lang w:val="en-US"/>
+        </w:rPr>
+        <w:t>JobServer</w:t>
+      </w:r>
+      <w:proofErr w:type="spellEnd"/>
+      <w:r>
+        <w:rPr>
+          <w:lang w:val="en-US"/>
+        </w:rPr>
+        <w:t>.</w:t>
       </w:r>
     </w:p>
     <w:p>
@@ -921,11 +1335,33 @@
         </w:rPr>
         <w:t xml:space="preserve">Specify all nodes that should run </w:t>
       </w:r>
-      <w:r>
-        <w:rPr>
-          <w:lang w:val="en-US"/>
-        </w:rPr>
-        <w:t xml:space="preserve">DataServers and TaskServers in the </w:t>
+      <w:proofErr w:type="spellStart"/>
+      <w:r>
+        <w:rPr>
+          <w:lang w:val="en-US"/>
+        </w:rPr>
+        <w:t>DataServers</w:t>
+      </w:r>
+      <w:proofErr w:type="spellEnd"/>
+      <w:r>
+        <w:rPr>
+          <w:lang w:val="en-US"/>
+        </w:rPr>
+        <w:t xml:space="preserve"> and </w:t>
+      </w:r>
+      <w:proofErr w:type="spellStart"/>
+      <w:r>
+        <w:rPr>
+          <w:lang w:val="en-US"/>
+        </w:rPr>
+        <w:t>TaskServers</w:t>
+      </w:r>
+      <w:proofErr w:type="spellEnd"/>
+      <w:r>
+        <w:rPr>
+          <w:lang w:val="en-US"/>
+        </w:rPr>
+        <w:t xml:space="preserve"> in the </w:t>
       </w:r>
       <w:r>
         <w:rPr>
@@ -1089,7 +1525,21 @@
         <w:rPr>
           <w:lang w:val="en-US"/>
         </w:rPr>
-        <w:t xml:space="preserve"> (replace groupname with the name of the group) in the same directory as </w:t>
+        <w:t xml:space="preserve"> (replace </w:t>
+      </w:r>
+      <w:proofErr w:type="spellStart"/>
+      <w:r>
+        <w:rPr>
+          <w:lang w:val="en-US"/>
+        </w:rPr>
+        <w:t>groupname</w:t>
+      </w:r>
+      <w:proofErr w:type="spellEnd"/>
+      <w:r>
+        <w:rPr>
+          <w:lang w:val="en-US"/>
+        </w:rPr>
+        <w:t xml:space="preserve"> with the name of the group) in the same directory as </w:t>
       </w:r>
       <w:r>
         <w:rPr>
@@ -1101,7 +1551,21 @@
         <w:rPr>
           <w:lang w:val="en-US"/>
         </w:rPr>
-        <w:t>. If any of those files does not exist for a group, that group uses the default configuration.</w:t>
+        <w:t xml:space="preserve">. If any of those files </w:t>
+      </w:r>
+      <w:proofErr w:type="gramStart"/>
+      <w:r>
+        <w:rPr>
+          <w:lang w:val="en-US"/>
+        </w:rPr>
+        <w:t>does</w:t>
+      </w:r>
+      <w:proofErr w:type="gramEnd"/>
+      <w:r>
+        <w:rPr>
+          <w:lang w:val="en-US"/>
+        </w:rPr>
+        <w:t xml:space="preserve"> not exist for a group, that group uses the default configuration.</w:t>
       </w:r>
     </w:p>
     <w:p>
@@ -1267,7 +1731,21 @@
         <w:rPr>
           <w:lang w:val="en-US"/>
         </w:rPr>
-        <w:t>Set the file system URL to the host name and port of the NameServer.</w:t>
+        <w:t xml:space="preserve">Set the file system URL to the host name and port of the </w:t>
+      </w:r>
+      <w:proofErr w:type="spellStart"/>
+      <w:r>
+        <w:rPr>
+          <w:lang w:val="en-US"/>
+        </w:rPr>
+        <w:t>NameServer</w:t>
+      </w:r>
+      <w:proofErr w:type="spellEnd"/>
+      <w:r>
+        <w:rPr>
+          <w:lang w:val="en-US"/>
+        </w:rPr>
+        <w:t>.</w:t>
       </w:r>
     </w:p>
     <w:p>
@@ -1285,7 +1763,35 @@
         <w:rPr>
           <w:lang w:val="en-US"/>
         </w:rPr>
-        <w:t>Set the NameServer image directory to a local directory where the NameServer’s metadata will be stored.</w:t>
+        <w:t xml:space="preserve">Set the </w:t>
+      </w:r>
+      <w:proofErr w:type="spellStart"/>
+      <w:r>
+        <w:rPr>
+          <w:lang w:val="en-US"/>
+        </w:rPr>
+        <w:t>NameServer</w:t>
+      </w:r>
+      <w:proofErr w:type="spellEnd"/>
+      <w:r>
+        <w:rPr>
+          <w:lang w:val="en-US"/>
+        </w:rPr>
+        <w:t xml:space="preserve"> image directory to a local directory where the </w:t>
+      </w:r>
+      <w:proofErr w:type="spellStart"/>
+      <w:r>
+        <w:rPr>
+          <w:lang w:val="en-US"/>
+        </w:rPr>
+        <w:t>NameServer’s</w:t>
+      </w:r>
+      <w:proofErr w:type="spellEnd"/>
+      <w:r>
+        <w:rPr>
+          <w:lang w:val="en-US"/>
+        </w:rPr>
+        <w:t xml:space="preserve"> metadata will be stored.</w:t>
       </w:r>
     </w:p>
     <w:p>
@@ -1303,7 +1809,21 @@
         <w:rPr>
           <w:lang w:val="en-US"/>
         </w:rPr>
-        <w:t>Set the replicationFactor to an appropriate value. It’s recommended to use 3 replicas unless you have fewer than 3 data servers (in which case set it to the number of data servers).</w:t>
+        <w:t xml:space="preserve">Set the </w:t>
+      </w:r>
+      <w:proofErr w:type="spellStart"/>
+      <w:r>
+        <w:rPr>
+          <w:lang w:val="en-US"/>
+        </w:rPr>
+        <w:t>replicationFactor</w:t>
+      </w:r>
+      <w:proofErr w:type="spellEnd"/>
+      <w:r>
+        <w:rPr>
+          <w:lang w:val="en-US"/>
+        </w:rPr>
+        <w:t xml:space="preserve"> to an appropriate value. It’s recommended to use 3 replicas unless you have fewer than 3 data servers (in which case set it to the number of data servers).</w:t>
       </w:r>
     </w:p>
     <w:p>
@@ -1321,7 +1841,21 @@
         <w:rPr>
           <w:lang w:val="en-US"/>
         </w:rPr>
-        <w:t>Set the DataServer block directory to a local directory where the file data for each node will be stored.</w:t>
+        <w:t xml:space="preserve">Set the </w:t>
+      </w:r>
+      <w:proofErr w:type="spellStart"/>
+      <w:r>
+        <w:rPr>
+          <w:lang w:val="en-US"/>
+        </w:rPr>
+        <w:t>DataServer</w:t>
+      </w:r>
+      <w:proofErr w:type="spellEnd"/>
+      <w:r>
+        <w:rPr>
+          <w:lang w:val="en-US"/>
+        </w:rPr>
+        <w:t xml:space="preserve"> block directory to a local directory where the file data for each node will be stored.</w:t>
       </w:r>
     </w:p>
     <w:p>
@@ -1343,11 +1877,19 @@
           <w:lang w:val="en-US"/>
         </w:rPr>
       </w:pPr>
-      <w:r>
-        <w:rPr>
-          <w:lang w:val="en-US"/>
-        </w:rPr>
-        <w:t xml:space="preserve">The below is an example of a typical </w:t>
+      <w:proofErr w:type="gramStart"/>
+      <w:r>
+        <w:rPr>
+          <w:lang w:val="en-US"/>
+        </w:rPr>
+        <w:t>The below</w:t>
+      </w:r>
+      <w:proofErr w:type="gramEnd"/>
+      <w:r>
+        <w:rPr>
+          <w:lang w:val="en-US"/>
+        </w:rPr>
+        <w:t xml:space="preserve"> is an example of a typical </w:t>
       </w:r>
       <w:r>
         <w:rPr>
@@ -1476,7 +2018,21 @@
         <w:rPr>
           <w:lang w:val="en-US"/>
         </w:rPr>
-        <w:t>Set the JobServer host name and port.</w:t>
+        <w:t xml:space="preserve">Set the </w:t>
+      </w:r>
+      <w:proofErr w:type="spellStart"/>
+      <w:r>
+        <w:rPr>
+          <w:lang w:val="en-US"/>
+        </w:rPr>
+        <w:t>JobServer</w:t>
+      </w:r>
+      <w:proofErr w:type="spellEnd"/>
+      <w:r>
+        <w:rPr>
+          <w:lang w:val="en-US"/>
+        </w:rPr>
+        <w:t xml:space="preserve"> host name and port.</w:t>
       </w:r>
     </w:p>
     <w:p>
@@ -1494,7 +2050,21 @@
         <w:rPr>
           <w:lang w:val="en-US"/>
         </w:rPr>
-        <w:t>Set the TaskServer task directory to a local directory where configuration, task log and intermediate data files will be stored on each node.</w:t>
+        <w:t xml:space="preserve">Set the </w:t>
+      </w:r>
+      <w:proofErr w:type="spellStart"/>
+      <w:r>
+        <w:rPr>
+          <w:lang w:val="en-US"/>
+        </w:rPr>
+        <w:t>TaskServer</w:t>
+      </w:r>
+      <w:proofErr w:type="spellEnd"/>
+      <w:r>
+        <w:rPr>
+          <w:lang w:val="en-US"/>
+        </w:rPr>
+        <w:t xml:space="preserve"> task directory to a local directory where configuration, task log and intermediate data files will be stored on each node.</w:t>
       </w:r>
     </w:p>
     <w:p>
@@ -1516,12 +2086,20 @@
           <w:lang w:val="en-US"/>
         </w:rPr>
       </w:pPr>
+      <w:proofErr w:type="gramStart"/>
       <w:r>
         <w:rPr>
           <w:lang w:val="en-US"/>
         </w:rPr>
         <w:lastRenderedPageBreak/>
-        <w:t xml:space="preserve">The below is an example of a typical </w:t>
+        <w:t>The below</w:t>
+      </w:r>
+      <w:proofErr w:type="gramEnd"/>
+      <w:r>
+        <w:rPr>
+          <w:lang w:val="en-US"/>
+        </w:rPr>
+        <w:t xml:space="preserve"> is an example of a typical </w:t>
       </w:r>
       <w:r>
         <w:rPr>
@@ -1714,7 +2292,21 @@
         <w:rPr>
           <w:lang w:val="en-US"/>
         </w:rPr>
-        <w:t xml:space="preserve"> on the node that will run the NameServer.</w:t>
+        <w:t xml:space="preserve"> on the node that will run the </w:t>
+      </w:r>
+      <w:proofErr w:type="spellStart"/>
+      <w:r>
+        <w:rPr>
+          <w:lang w:val="en-US"/>
+        </w:rPr>
+        <w:t>NameServer</w:t>
+      </w:r>
+      <w:proofErr w:type="spellEnd"/>
+      <w:r>
+        <w:rPr>
+          <w:lang w:val="en-US"/>
+        </w:rPr>
+        <w:t>.</w:t>
       </w:r>
     </w:p>
     <w:p>
@@ -1831,7 +2423,49 @@
         <w:rPr>
           <w:lang w:val="en-US"/>
         </w:rPr>
-        <w:t xml:space="preserve"> for the Jet administration page. If you changed the configuration, are not hosting the administration sites using the default method, or are accessing the pages from a computer other than the one running the NameServer and JobServer respectively you may need to use different URLs.</w:t>
+        <w:t xml:space="preserve"> for the Jet administration page. If you changed the configuration, are not hosting the administration sites using the default </w:t>
+      </w:r>
+      <w:proofErr w:type="gramStart"/>
+      <w:r>
+        <w:rPr>
+          <w:lang w:val="en-US"/>
+        </w:rPr>
+        <w:t>method, or</w:t>
+      </w:r>
+      <w:proofErr w:type="gramEnd"/>
+      <w:r>
+        <w:rPr>
+          <w:lang w:val="en-US"/>
+        </w:rPr>
+        <w:t xml:space="preserve"> are accessing the pages from a computer other than the one running the </w:t>
+      </w:r>
+      <w:proofErr w:type="spellStart"/>
+      <w:r>
+        <w:rPr>
+          <w:lang w:val="en-US"/>
+        </w:rPr>
+        <w:t>NameServer</w:t>
+      </w:r>
+      <w:proofErr w:type="spellEnd"/>
+      <w:r>
+        <w:rPr>
+          <w:lang w:val="en-US"/>
+        </w:rPr>
+        <w:t xml:space="preserve"> and </w:t>
+      </w:r>
+      <w:proofErr w:type="spellStart"/>
+      <w:r>
+        <w:rPr>
+          <w:lang w:val="en-US"/>
+        </w:rPr>
+        <w:t>JobServer</w:t>
+      </w:r>
+      <w:proofErr w:type="spellEnd"/>
+      <w:r>
+        <w:rPr>
+          <w:lang w:val="en-US"/>
+        </w:rPr>
+        <w:t xml:space="preserve"> respectively you may need to use different URLs.</w:t>
       </w:r>
     </w:p>
     <w:p>
@@ -1858,7 +2492,21 @@
         <w:rPr>
           <w:lang w:val="en-US"/>
         </w:rPr>
-        <w:t>To help you get started, this demonstrates how to upload a text file to the DFS and run WordCount on the job.</w:t>
+        <w:t xml:space="preserve">To help you get started, this demonstrates how to upload a text file to the DFS and run </w:t>
+      </w:r>
+      <w:proofErr w:type="spellStart"/>
+      <w:r>
+        <w:rPr>
+          <w:lang w:val="en-US"/>
+        </w:rPr>
+        <w:t>WordCount</w:t>
+      </w:r>
+      <w:proofErr w:type="spellEnd"/>
+      <w:r>
+        <w:rPr>
+          <w:lang w:val="en-US"/>
+        </w:rPr>
+        <w:t xml:space="preserve"> on the job.</w:t>
       </w:r>
     </w:p>
     <w:p>
@@ -1985,7 +2633,7 @@
       </w:r>
       <w:r>
         <w:rPr>
-          <w:lang w:val="en-US"/>
+          <w:rStyle w:val="Code"/>
         </w:rPr>
         <w:t>.ps1</w:t>
       </w:r>
@@ -2053,11 +2701,19 @@
           <w:lang w:val="en-US"/>
         </w:rPr>
       </w:pPr>
-      <w:r>
-        <w:rPr>
-          <w:lang w:val="en-US"/>
-        </w:rPr>
-        <w:t xml:space="preserve">DfsShell is your key to interacting with the DFS. Use it to upload and download files, manipulate the namespace, view status, and more. </w:t>
+      <w:proofErr w:type="spellStart"/>
+      <w:r>
+        <w:rPr>
+          <w:lang w:val="en-US"/>
+        </w:rPr>
+        <w:t>DfsShell</w:t>
+      </w:r>
+      <w:proofErr w:type="spellEnd"/>
+      <w:r>
+        <w:rPr>
+          <w:lang w:val="en-US"/>
+        </w:rPr>
+        <w:t xml:space="preserve"> is your key to interacting with the DFS. Use it to upload and download files, manipulate the namespace, view status, and more. </w:t>
       </w:r>
       <w:r>
         <w:rPr>
@@ -2092,7 +2748,7 @@
       </w:r>
       <w:r>
         <w:rPr>
-          <w:lang w:val="en-US"/>
+          <w:rStyle w:val="Code"/>
         </w:rPr>
         <w:t>.ps1</w:t>
       </w:r>
@@ -2206,7 +2862,21 @@
         <w:rPr>
           <w:lang w:val="en-US"/>
         </w:rPr>
-        <w:t>Let’s examine what we did here. The JetShell script is used to launch jobs, which we’re doing here by specifying the job command. The next argument specifies the assembly file containing the job</w:t>
+        <w:t xml:space="preserve">Let’s examine what we did here. The </w:t>
+      </w:r>
+      <w:proofErr w:type="spellStart"/>
+      <w:r>
+        <w:rPr>
+          <w:lang w:val="en-US"/>
+        </w:rPr>
+        <w:t>JetShell</w:t>
+      </w:r>
+      <w:proofErr w:type="spellEnd"/>
+      <w:r>
+        <w:rPr>
+          <w:lang w:val="en-US"/>
+        </w:rPr>
+        <w:t xml:space="preserve"> script is used to launch jobs, which we’re doing here by specifying the job command. The next argument specifies the assembly file containing the job</w:t>
       </w:r>
       <w:r>
         <w:rPr>
@@ -2225,20 +2895,48 @@
         <w:rPr>
           <w:lang w:val="en-US"/>
         </w:rPr>
-        <w:t>, followed by the name of the job. The remaining arguments are specific to the job; for WordCount here we’re specifying the input and output path.</w:t>
-      </w:r>
-    </w:p>
-    <w:p>
-      <w:pPr>
-        <w:rPr>
-          <w:lang w:val="en-US"/>
-        </w:rPr>
-      </w:pPr>
-      <w:r>
-        <w:rPr>
-          <w:lang w:val="en-US"/>
-        </w:rPr>
-        <w:t xml:space="preserve">Tip: want to see what jobs are available in an assembly? Simply omit all the arguments after the assembly name. Similarly, </w:t>
+        <w:t xml:space="preserve">, followed by the name of the job. The remaining arguments are specific to the job; for </w:t>
+      </w:r>
+      <w:proofErr w:type="spellStart"/>
+      <w:r>
+        <w:rPr>
+          <w:lang w:val="en-US"/>
+        </w:rPr>
+        <w:t>WordCount</w:t>
+      </w:r>
+      <w:proofErr w:type="spellEnd"/>
+      <w:r>
+        <w:rPr>
+          <w:lang w:val="en-US"/>
+        </w:rPr>
+        <w:t xml:space="preserve"> here we’re specifying the input and output path.</w:t>
+      </w:r>
+    </w:p>
+    <w:p>
+      <w:pPr>
+        <w:rPr>
+          <w:lang w:val="en-US"/>
+        </w:rPr>
+      </w:pPr>
+      <w:r>
+        <w:rPr>
+          <w:lang w:val="en-US"/>
+        </w:rPr>
+        <w:t xml:space="preserve">Tip: want to see what jobs are available in an assembly? Simply omit all the arguments after the </w:t>
+      </w:r>
+      <w:proofErr w:type="gramStart"/>
+      <w:r>
+        <w:rPr>
+          <w:lang w:val="en-US"/>
+        </w:rPr>
+        <w:t>assembly</w:t>
+      </w:r>
+      <w:proofErr w:type="gramEnd"/>
+      <w:r>
+        <w:rPr>
+          <w:lang w:val="en-US"/>
+        </w:rPr>
+        <w:t xml:space="preserve"> name. Similarly, </w:t>
       </w:r>
       <w:r>
         <w:rPr>
@@ -2335,7 +3033,21 @@
         <w:rPr>
           <w:lang w:val="en-US"/>
         </w:rPr>
-        <w:t xml:space="preserve">You can see there are two new directories. JumboJet is a working directory for the Jet execution engine; it’s not important for </w:t>
+        <w:t xml:space="preserve">You can see there are two new directories. </w:t>
+      </w:r>
+      <w:proofErr w:type="spellStart"/>
+      <w:r>
+        <w:rPr>
+          <w:lang w:val="en-US"/>
+        </w:rPr>
+        <w:t>JumboJet</w:t>
+      </w:r>
+      <w:proofErr w:type="spellEnd"/>
+      <w:r>
+        <w:rPr>
+          <w:lang w:val="en-US"/>
+        </w:rPr>
+        <w:t xml:space="preserve"> is a working directory for the Jet execution engine; it’s not important for </w:t>
       </w:r>
       <w:r>
         <w:rPr>
@@ -2347,7 +3059,21 @@
         <w:rPr>
           <w:lang w:val="en-US"/>
         </w:rPr>
-        <w:t>. The wcoutput directory contains the output. Let’s check it out:</w:t>
+        <w:t xml:space="preserve">. The </w:t>
+      </w:r>
+      <w:proofErr w:type="spellStart"/>
+      <w:r>
+        <w:rPr>
+          <w:lang w:val="en-US"/>
+        </w:rPr>
+        <w:t>wcoutput</w:t>
+      </w:r>
+      <w:proofErr w:type="spellEnd"/>
+      <w:r>
+        <w:rPr>
+          <w:lang w:val="en-US"/>
+        </w:rPr>
+        <w:t xml:space="preserve"> directory contains the output. Let’s check it out:</w:t>
       </w:r>
     </w:p>
     <w:p>
@@ -2391,7 +3117,35 @@
         <w:rPr>
           <w:lang w:val="en-US"/>
         </w:rPr>
-        <w:t>As you can see, there is one file. The files are named after the tasks that produced them, and in this sample there was only one task because the input file was quite small. You can view the results using DfsShell as well:</w:t>
+        <w:t xml:space="preserve">As you can see, there is one file. The files are named after the tasks that produced them, and in this </w:t>
+      </w:r>
+      <w:proofErr w:type="gramStart"/>
+      <w:r>
+        <w:rPr>
+          <w:lang w:val="en-US"/>
+        </w:rPr>
+        <w:t>sample</w:t>
+      </w:r>
+      <w:proofErr w:type="gramEnd"/>
+      <w:r>
+        <w:rPr>
+          <w:lang w:val="en-US"/>
+        </w:rPr>
+        <w:t xml:space="preserve"> there was only one task because the input file was quite small. You can view the results using </w:t>
+      </w:r>
+      <w:proofErr w:type="spellStart"/>
+      <w:r>
+        <w:rPr>
+          <w:lang w:val="en-US"/>
+        </w:rPr>
+        <w:t>DfsShell</w:t>
+      </w:r>
+      <w:proofErr w:type="spellEnd"/>
+      <w:r>
+        <w:rPr>
+          <w:lang w:val="en-US"/>
+        </w:rPr>
+        <w:t xml:space="preserve"> as well:</w:t>
       </w:r>
     </w:p>
     <w:p>
@@ -2494,7 +3248,49 @@
         <w:rPr>
           <w:lang w:val="en-US"/>
         </w:rPr>
-        <w:t xml:space="preserve"> how often each word occurred in your text file. Note: the WordCount sample just splits the text on spaces, so if you uploaded something that isn’t just plain text (like an HTML file), the results might be a bit weird.</w:t>
+        <w:t xml:space="preserve"> how often each word occurred in your text file. Note: </w:t>
+      </w:r>
+      <w:proofErr w:type="gramStart"/>
+      <w:r>
+        <w:rPr>
+          <w:lang w:val="en-US"/>
+        </w:rPr>
+        <w:t>the</w:t>
+      </w:r>
+      <w:proofErr w:type="gramEnd"/>
+      <w:r>
+        <w:rPr>
+          <w:lang w:val="en-US"/>
+        </w:rPr>
+        <w:t xml:space="preserve"> </w:t>
+      </w:r>
+      <w:proofErr w:type="spellStart"/>
+      <w:r>
+        <w:rPr>
+          <w:lang w:val="en-US"/>
+        </w:rPr>
+        <w:t>WordCount</w:t>
+      </w:r>
+      <w:proofErr w:type="spellEnd"/>
+      <w:r>
+        <w:rPr>
+          <w:lang w:val="en-US"/>
+        </w:rPr>
+        <w:t xml:space="preserve"> sample just splits the text </w:t>
+      </w:r>
+      <w:proofErr w:type="gramStart"/>
+      <w:r>
+        <w:rPr>
+          <w:lang w:val="en-US"/>
+        </w:rPr>
+        <w:t>on</w:t>
+      </w:r>
+      <w:proofErr w:type="gramEnd"/>
+      <w:r>
+        <w:rPr>
+          <w:lang w:val="en-US"/>
+        </w:rPr>
+        <w:t xml:space="preserve"> spaces, so if you uploaded something that isn’t just plain text (like an HTML file), the results might be a bit weird.</w:t>
       </w:r>
       <w:r>
         <w:rPr>
@@ -2512,20 +3308,48 @@
         <w:rPr>
           <w:lang w:val="en-US"/>
         </w:rPr>
-        <w:t xml:space="preserve"> The user guide will introduce a more advanced version of WordCount that overcomes some of these limitations.</w:t>
-      </w:r>
-    </w:p>
-    <w:p>
-      <w:pPr>
-        <w:rPr>
-          <w:lang w:val="en-US"/>
-        </w:rPr>
-      </w:pPr>
-      <w:r>
-        <w:rPr>
-          <w:lang w:val="en-US"/>
-        </w:rPr>
-        <w:t>Don’t forget to check out your job in the Jet administration website. You can see lots of cool statistics there.</w:t>
+        <w:t xml:space="preserve"> The user guide will introduce a more advanced version of </w:t>
+      </w:r>
+      <w:proofErr w:type="spellStart"/>
+      <w:r>
+        <w:rPr>
+          <w:lang w:val="en-US"/>
+        </w:rPr>
+        <w:t>WordCount</w:t>
+      </w:r>
+      <w:proofErr w:type="spellEnd"/>
+      <w:r>
+        <w:rPr>
+          <w:lang w:val="en-US"/>
+        </w:rPr>
+        <w:t xml:space="preserve"> that overcomes some of these limitations.</w:t>
+      </w:r>
+    </w:p>
+    <w:p>
+      <w:pPr>
+        <w:rPr>
+          <w:lang w:val="en-US"/>
+        </w:rPr>
+      </w:pPr>
+      <w:r>
+        <w:rPr>
+          <w:lang w:val="en-US"/>
+        </w:rPr>
+        <w:t xml:space="preserve">Don’t forget to check out your job </w:t>
+      </w:r>
+      <w:proofErr w:type="gramStart"/>
+      <w:r>
+        <w:rPr>
+          <w:lang w:val="en-US"/>
+        </w:rPr>
+        <w:t>in</w:t>
+      </w:r>
+      <w:proofErr w:type="gramEnd"/>
+      <w:r>
+        <w:rPr>
+          <w:lang w:val="en-US"/>
+        </w:rPr>
+        <w:t xml:space="preserve"> the Jet administration website. You can see lots of cool statistics there.</w:t>
       </w:r>
     </w:p>
     <w:p>
@@ -2557,7 +3381,35 @@
         <w:rPr>
           <w:lang w:val="en-US"/>
         </w:rPr>
-        <w:t>We can make this more interesting by using another sample job included with Jumbo, GenerateText, to generate some larger input for the WordCount job:</w:t>
+        <w:t xml:space="preserve">We can make this more interesting by using another sample job included with Jumbo, </w:t>
+      </w:r>
+      <w:proofErr w:type="spellStart"/>
+      <w:r>
+        <w:rPr>
+          <w:lang w:val="en-US"/>
+        </w:rPr>
+        <w:t>GenerateText</w:t>
+      </w:r>
+      <w:proofErr w:type="spellEnd"/>
+      <w:r>
+        <w:rPr>
+          <w:lang w:val="en-US"/>
+        </w:rPr>
+        <w:t xml:space="preserve">, to generate some larger input for the </w:t>
+      </w:r>
+      <w:proofErr w:type="spellStart"/>
+      <w:r>
+        <w:rPr>
+          <w:lang w:val="en-US"/>
+        </w:rPr>
+        <w:t>WordCount</w:t>
+      </w:r>
+      <w:proofErr w:type="spellEnd"/>
+      <w:r>
+        <w:rPr>
+          <w:lang w:val="en-US"/>
+        </w:rPr>
+        <w:t xml:space="preserve"> job:</w:t>
       </w:r>
     </w:p>
     <w:p>
@@ -2659,7 +3511,21 @@
         <w:rPr>
           <w:lang w:val="en-US"/>
         </w:rPr>
-        <w:t>. So we</w:t>
+        <w:t xml:space="preserve">. </w:t>
+      </w:r>
+      <w:proofErr w:type="gramStart"/>
+      <w:r>
+        <w:rPr>
+          <w:lang w:val="en-US"/>
+        </w:rPr>
+        <w:t>So</w:t>
+      </w:r>
+      <w:proofErr w:type="gramEnd"/>
+      <w:r>
+        <w:rPr>
+          <w:lang w:val="en-US"/>
+        </w:rPr>
+        <w:t xml:space="preserve"> we</w:t>
       </w:r>
       <w:r>
         <w:rPr>
@@ -2683,32 +3549,60 @@
         <w:rPr>
           <w:lang w:val="en-US"/>
         </w:rPr>
-        <w:t xml:space="preserve">256MB. I’m running this example on 32 nodes; if you’re using a smaller cluster, you may want to scale down the size accordingly. Just make sure you use more than one generator task or a total size that’s larger than the DFS block size. You can see the files it created by running </w:t>
+        <w:t xml:space="preserve">256MB. I’m running this example on 32 nodes; if you’re using a smaller cluster, you may want to scale down the size accordingly. Just make sure you use more than one generator task or a total size that’s larger than the DFS block size. You can see the files it created by </w:t>
+      </w:r>
+      <w:proofErr w:type="gramStart"/>
+      <w:r>
+        <w:rPr>
+          <w:lang w:val="en-US"/>
+        </w:rPr>
+        <w:t xml:space="preserve">running </w:t>
       </w:r>
       <w:r>
         <w:rPr>
           <w:rStyle w:val="Code"/>
         </w:rPr>
-        <w:t>./DfsShell ls /bigtext</w:t>
-      </w:r>
-      <w:r>
-        <w:rPr>
-          <w:lang w:val="en-US"/>
-        </w:rPr>
         <w:t>.</w:t>
       </w:r>
-    </w:p>
-    <w:p>
-      <w:pPr>
-        <w:rPr>
-          <w:lang w:val="en-US"/>
-        </w:rPr>
-      </w:pPr>
-      <w:r>
-        <w:rPr>
-          <w:lang w:val="en-US"/>
-        </w:rPr>
-        <w:t>Then, we can simply run WordCount as before:</w:t>
+      <w:proofErr w:type="gramEnd"/>
+      <w:r>
+        <w:rPr>
+          <w:rStyle w:val="Code"/>
+        </w:rPr>
+        <w:t>/DfsShell ls /bigtext</w:t>
+      </w:r>
+      <w:r>
+        <w:rPr>
+          <w:lang w:val="en-US"/>
+        </w:rPr>
+        <w:t>.</w:t>
+      </w:r>
+    </w:p>
+    <w:p>
+      <w:pPr>
+        <w:rPr>
+          <w:lang w:val="en-US"/>
+        </w:rPr>
+      </w:pPr>
+      <w:r>
+        <w:rPr>
+          <w:lang w:val="en-US"/>
+        </w:rPr>
+        <w:t xml:space="preserve">Then, we can simply run </w:t>
+      </w:r>
+      <w:proofErr w:type="spellStart"/>
+      <w:r>
+        <w:rPr>
+          <w:lang w:val="en-US"/>
+        </w:rPr>
+        <w:t>WordCount</w:t>
+      </w:r>
+      <w:proofErr w:type="spellEnd"/>
+      <w:r>
+        <w:rPr>
+          <w:lang w:val="en-US"/>
+        </w:rPr>
+        <w:t xml:space="preserve"> as before:</w:t>
       </w:r>
     </w:p>
     <w:p>
@@ -2846,14 +3740,98 @@
         <w:rPr>
           <w:lang w:val="en-US"/>
         </w:rPr>
-        <w:t>Now we had quite a few more tasks, with two stages: WordCount, which reads a piece of the input and counts the words locally, and WordCountAggregation, which aggregates all the pieces of the first stage. You could compare the WordCount stage with a map stage, and the WordCountAggregation stage with a reduce stage (except that this version of WordCount actually uses hash</w:t>
-      </w:r>
+        <w:t xml:space="preserve">Now we had quite a few more tasks, with two stages: </w:t>
+      </w:r>
+      <w:proofErr w:type="spellStart"/>
+      <w:r>
+        <w:rPr>
+          <w:lang w:val="en-US"/>
+        </w:rPr>
+        <w:t>WordCount</w:t>
+      </w:r>
+      <w:proofErr w:type="spellEnd"/>
+      <w:r>
+        <w:rPr>
+          <w:lang w:val="en-US"/>
+        </w:rPr>
+        <w:t xml:space="preserve">, which reads a piece of the input and counts the words locally, and </w:t>
+      </w:r>
+      <w:proofErr w:type="spellStart"/>
+      <w:r>
+        <w:rPr>
+          <w:lang w:val="en-US"/>
+        </w:rPr>
+        <w:t>WordCountAggregation</w:t>
+      </w:r>
+      <w:proofErr w:type="spellEnd"/>
+      <w:r>
+        <w:rPr>
+          <w:lang w:val="en-US"/>
+        </w:rPr>
+        <w:t xml:space="preserve">, which aggregates all the pieces of the first stage. You could compare the </w:t>
+      </w:r>
+      <w:proofErr w:type="spellStart"/>
+      <w:r>
+        <w:rPr>
+          <w:lang w:val="en-US"/>
+        </w:rPr>
+        <w:t>WordCount</w:t>
+      </w:r>
+      <w:proofErr w:type="spellEnd"/>
+      <w:r>
+        <w:rPr>
+          <w:lang w:val="en-US"/>
+        </w:rPr>
+        <w:t xml:space="preserve"> stage with a map stage, and the </w:t>
+      </w:r>
+      <w:proofErr w:type="spellStart"/>
+      <w:r>
+        <w:rPr>
+          <w:lang w:val="en-US"/>
+        </w:rPr>
+        <w:t>WordCountAggregation</w:t>
+      </w:r>
+      <w:proofErr w:type="spellEnd"/>
+      <w:r>
+        <w:rPr>
+          <w:lang w:val="en-US"/>
+        </w:rPr>
+        <w:t xml:space="preserve"> stage with a reduce stage (except that this version of </w:t>
+      </w:r>
+      <w:proofErr w:type="spellStart"/>
+      <w:r>
+        <w:rPr>
+          <w:lang w:val="en-US"/>
+        </w:rPr>
+        <w:t>WordCount</w:t>
+      </w:r>
+      <w:proofErr w:type="spellEnd"/>
       <w:r>
         <w:rPr>
           <w:lang w:val="en-US"/>
         </w:rPr>
         <w:t xml:space="preserve"> </w:t>
       </w:r>
+      <w:proofErr w:type="gramStart"/>
+      <w:r>
+        <w:rPr>
+          <w:lang w:val="en-US"/>
+        </w:rPr>
+        <w:t>actually uses</w:t>
+      </w:r>
+      <w:proofErr w:type="gramEnd"/>
+      <w:r>
+        <w:rPr>
+          <w:lang w:val="en-US"/>
+        </w:rPr>
+        <w:t xml:space="preserve"> hash</w:t>
+      </w:r>
+      <w:r>
+        <w:rPr>
+          <w:lang w:val="en-US"/>
+        </w:rPr>
+        <w:t xml:space="preserve"> </w:t>
+      </w:r>
       <w:r>
         <w:rPr>
           <w:lang w:val="en-US"/>
@@ -2889,7 +3867,21 @@
         <w:rPr>
           <w:lang w:val="en-US"/>
         </w:rPr>
-        <w:t>, because each task in the WordCountAggregation stage creates its own output file</w:t>
+        <w:t xml:space="preserve">, because each task in the </w:t>
+      </w:r>
+      <w:proofErr w:type="spellStart"/>
+      <w:r>
+        <w:rPr>
+          <w:lang w:val="en-US"/>
+        </w:rPr>
+        <w:t>WordCountAggregation</w:t>
+      </w:r>
+      <w:proofErr w:type="spellEnd"/>
+      <w:r>
+        <w:rPr>
+          <w:lang w:val="en-US"/>
+        </w:rPr>
+        <w:t xml:space="preserve"> stage creates its own output file</w:t>
       </w:r>
       <w:r>
         <w:rPr>
@@ -2922,7 +3914,7 @@
 </file>
 
 <file path=word/endnotes.xml><?xml version="1.0" encoding="utf-8"?>
-<w:endnotes xmlns:wpc="http://schemas.microsoft.com/office/word/2010/wordprocessingCanvas" xmlns:cx="http://schemas.microsoft.com/office/drawing/2014/chartex" xmlns:cx1="http://schemas.microsoft.com/office/drawing/2015/9/8/chartex" xmlns:cx2="http://schemas.microsoft.com/office/drawing/2015/10/21/chartex" xmlns:cx3="http://schemas.microsoft.com/office/drawing/2016/5/9/chartex" xmlns:cx4="http://schemas.microsoft.com/office/drawing/2016/5/10/chartex" xmlns:cx5="http://schemas.microsoft.com/office/drawing/2016/5/11/chartex" xmlns:cx6="http://schemas.microsoft.com/office/drawing/2016/5/12/chartex" xmlns:cx7="http://schemas.microsoft.com/office/drawing/2016/5/13/chartex" xmlns:cx8="http://schemas.microsoft.com/office/drawing/2016/5/14/chartex" xmlns:mc="http://schemas.openxmlformats.org/markup-compatibility/2006" xmlns:aink="http://schemas.microsoft.com/office/drawing/2016/ink" xmlns:am3d="http://schemas.microsoft.com/office/drawing/2017/model3d" xmlns:o="urn:schemas-microsoft-com:office:office" xmlns:r="http://schemas.openxmlformats.org/officeDocument/2006/relationships" xmlns:m="http://schemas.openxmlformats.org/officeDocument/2006/math" xmlns:v="urn:schemas-microsoft-com:vml" xmlns:wp14="http://schemas.microsoft.com/office/word/2010/wordprocessingDrawing" xmlns:wp="http://schemas.openxmlformats.org/drawingml/2006/wordprocessingDrawing" xmlns:w10="urn:schemas-microsoft-com:office:word" xmlns:w="http://schemas.openxmlformats.org/wordprocessingml/2006/main" xmlns:w14="http://schemas.microsoft.com/office/word/2010/wordml" xmlns:w15="http://schemas.microsoft.com/office/word/2012/wordml" xmlns:w16cex="http://schemas.microsoft.com/office/word/2018/wordml/cex" xmlns:w16cid="http://schemas.microsoft.com/office/word/2016/wordml/cid" xmlns:w16="http://schemas.microsoft.com/office/word/2018/wordml" xmlns:w16se="http://schemas.microsoft.com/office/word/2015/wordml/symex" xmlns:wpg="http://schemas.microsoft.com/office/word/2010/wordprocessingGroup" xmlns:wpi="http://schemas.microsoft.com/office/word/2010/wordprocessingInk" xmlns:wne="http://schemas.microsoft.com/office/word/2006/wordml" xmlns:wps="http://schemas.microsoft.com/office/word/2010/wordprocessingShape" mc:Ignorable="w14 w15 w16se w16cid w16 w16cex wp14">
+<w:endnotes xmlns:wpc="http://schemas.microsoft.com/office/word/2010/wordprocessingCanvas" xmlns:cx="http://schemas.microsoft.com/office/drawing/2014/chartex" xmlns:cx1="http://schemas.microsoft.com/office/drawing/2015/9/8/chartex" xmlns:cx2="http://schemas.microsoft.com/office/drawing/2015/10/21/chartex" xmlns:cx3="http://schemas.microsoft.com/office/drawing/2016/5/9/chartex" xmlns:cx4="http://schemas.microsoft.com/office/drawing/2016/5/10/chartex" xmlns:cx5="http://schemas.microsoft.com/office/drawing/2016/5/11/chartex" xmlns:cx6="http://schemas.microsoft.com/office/drawing/2016/5/12/chartex" xmlns:cx7="http://schemas.microsoft.com/office/drawing/2016/5/13/chartex" xmlns:cx8="http://schemas.microsoft.com/office/drawing/2016/5/14/chartex" xmlns:mc="http://schemas.openxmlformats.org/markup-compatibility/2006" xmlns:aink="http://schemas.microsoft.com/office/drawing/2016/ink" xmlns:am3d="http://schemas.microsoft.com/office/drawing/2017/model3d" xmlns:o="urn:schemas-microsoft-com:office:office" xmlns:oel="http://schemas.microsoft.com/office/2019/extlst" xmlns:r="http://schemas.openxmlformats.org/officeDocument/2006/relationships" xmlns:m="http://schemas.openxmlformats.org/officeDocument/2006/math" xmlns:v="urn:schemas-microsoft-com:vml" xmlns:wp14="http://schemas.microsoft.com/office/word/2010/wordprocessingDrawing" xmlns:wp="http://schemas.openxmlformats.org/drawingml/2006/wordprocessingDrawing" xmlns:w10="urn:schemas-microsoft-com:office:word" xmlns:w="http://schemas.openxmlformats.org/wordprocessingml/2006/main" xmlns:w14="http://schemas.microsoft.com/office/word/2010/wordml" xmlns:w15="http://schemas.microsoft.com/office/word/2012/wordml" xmlns:w16cex="http://schemas.microsoft.com/office/word/2018/wordml/cex" xmlns:w16cid="http://schemas.microsoft.com/office/word/2016/wordml/cid" xmlns:w16="http://schemas.microsoft.com/office/word/2018/wordml" xmlns:w16sdtdh="http://schemas.microsoft.com/office/word/2020/wordml/sdtdatahash" xmlns:w16se="http://schemas.microsoft.com/office/word/2015/wordml/symex" xmlns:wpg="http://schemas.microsoft.com/office/word/2010/wordprocessingGroup" xmlns:wpi="http://schemas.microsoft.com/office/word/2010/wordprocessingInk" xmlns:wne="http://schemas.microsoft.com/office/word/2006/wordml" xmlns:wps="http://schemas.microsoft.com/office/word/2010/wordprocessingShape" mc:Ignorable="w14 w15 w16se w16cid w16 w16cex w16sdtdh wp14">
   <w:endnote w:type="separator" w:id="-1">
     <w:p>
       <w:pPr>
@@ -2947,7 +3939,7 @@
 </file>
 
 <file path=word/footnotes.xml><?xml version="1.0" encoding="utf-8"?>
-<w:footnotes xmlns:wpc="http://schemas.microsoft.com/office/word/2010/wordprocessingCanvas" xmlns:cx="http://schemas.microsoft.com/office/drawing/2014/chartex" xmlns:cx1="http://schemas.microsoft.com/office/drawing/2015/9/8/chartex" xmlns:cx2="http://schemas.microsoft.com/office/drawing/2015/10/21/chartex" xmlns:cx3="http://schemas.microsoft.com/office/drawing/2016/5/9/chartex" xmlns:cx4="http://schemas.microsoft.com/office/drawing/2016/5/10/chartex" xmlns:cx5="http://schemas.microsoft.com/office/drawing/2016/5/11/chartex" xmlns:cx6="http://schemas.microsoft.com/office/drawing/2016/5/12/chartex" xmlns:cx7="http://schemas.microsoft.com/office/drawing/2016/5/13/chartex" xmlns:cx8="http://schemas.microsoft.com/office/drawing/2016/5/14/chartex" xmlns:mc="http://schemas.openxmlformats.org/markup-compatibility/2006" xmlns:aink="http://schemas.microsoft.com/office/drawing/2016/ink" xmlns:am3d="http://schemas.microsoft.com/office/drawing/2017/model3d" xmlns:o="urn:schemas-microsoft-com:office:office" xmlns:r="http://schemas.openxmlformats.org/officeDocument/2006/relationships" xmlns:m="http://schemas.openxmlformats.org/officeDocument/2006/math" xmlns:v="urn:schemas-microsoft-com:vml" xmlns:wp14="http://schemas.microsoft.com/office/word/2010/wordprocessingDrawing" xmlns:wp="http://schemas.openxmlformats.org/drawingml/2006/wordprocessingDrawing" xmlns:w10="urn:schemas-microsoft-com:office:word" xmlns:w="http://schemas.openxmlformats.org/wordprocessingml/2006/main" xmlns:w14="http://schemas.microsoft.com/office/word/2010/wordml" xmlns:w15="http://schemas.microsoft.com/office/word/2012/wordml" xmlns:w16cex="http://schemas.microsoft.com/office/word/2018/wordml/cex" xmlns:w16cid="http://schemas.microsoft.com/office/word/2016/wordml/cid" xmlns:w16="http://schemas.microsoft.com/office/word/2018/wordml" xmlns:w16se="http://schemas.microsoft.com/office/word/2015/wordml/symex" xmlns:wpg="http://schemas.microsoft.com/office/word/2010/wordprocessingGroup" xmlns:wpi="http://schemas.microsoft.com/office/word/2010/wordprocessingInk" xmlns:wne="http://schemas.microsoft.com/office/word/2006/wordml" xmlns:wps="http://schemas.microsoft.com/office/word/2010/wordprocessingShape" mc:Ignorable="w14 w15 w16se w16cid w16 w16cex wp14">
+<w:footnotes xmlns:wpc="http://schemas.microsoft.com/office/word/2010/wordprocessingCanvas" xmlns:cx="http://schemas.microsoft.com/office/drawing/2014/chartex" xmlns:cx1="http://schemas.microsoft.com/office/drawing/2015/9/8/chartex" xmlns:cx2="http://schemas.microsoft.com/office/drawing/2015/10/21/chartex" xmlns:cx3="http://schemas.microsoft.com/office/drawing/2016/5/9/chartex" xmlns:cx4="http://schemas.microsoft.com/office/drawing/2016/5/10/chartex" xmlns:cx5="http://schemas.microsoft.com/office/drawing/2016/5/11/chartex" xmlns:cx6="http://schemas.microsoft.com/office/drawing/2016/5/12/chartex" xmlns:cx7="http://schemas.microsoft.com/office/drawing/2016/5/13/chartex" xmlns:cx8="http://schemas.microsoft.com/office/drawing/2016/5/14/chartex" xmlns:mc="http://schemas.openxmlformats.org/markup-compatibility/2006" xmlns:aink="http://schemas.microsoft.com/office/drawing/2016/ink" xmlns:am3d="http://schemas.microsoft.com/office/drawing/2017/model3d" xmlns:o="urn:schemas-microsoft-com:office:office" xmlns:oel="http://schemas.microsoft.com/office/2019/extlst" xmlns:r="http://schemas.openxmlformats.org/officeDocument/2006/relationships" xmlns:m="http://schemas.openxmlformats.org/officeDocument/2006/math" xmlns:v="urn:schemas-microsoft-com:vml" xmlns:wp14="http://schemas.microsoft.com/office/word/2010/wordprocessingDrawing" xmlns:wp="http://schemas.openxmlformats.org/drawingml/2006/wordprocessingDrawing" xmlns:w10="urn:schemas-microsoft-com:office:word" xmlns:w="http://schemas.openxmlformats.org/wordprocessingml/2006/main" xmlns:w14="http://schemas.microsoft.com/office/word/2010/wordml" xmlns:w15="http://schemas.microsoft.com/office/word/2012/wordml" xmlns:w16cex="http://schemas.microsoft.com/office/word/2018/wordml/cex" xmlns:w16cid="http://schemas.microsoft.com/office/word/2016/wordml/cid" xmlns:w16="http://schemas.microsoft.com/office/word/2018/wordml" xmlns:w16sdtdh="http://schemas.microsoft.com/office/word/2020/wordml/sdtdatahash" xmlns:w16se="http://schemas.microsoft.com/office/word/2015/wordml/symex" xmlns:wpg="http://schemas.microsoft.com/office/word/2010/wordprocessingGroup" xmlns:wpi="http://schemas.microsoft.com/office/word/2010/wordprocessingInk" xmlns:wne="http://schemas.microsoft.com/office/word/2006/wordml" xmlns:wps="http://schemas.microsoft.com/office/word/2010/wordprocessingShape" mc:Ignorable="w14 w15 w16se w16cid w16 w16cex w16sdtdh wp14">
   <w:footnote w:type="separator" w:id="-1">
     <w:p>
       <w:pPr>
@@ -2972,7 +3964,7 @@
 </file>
 
 <file path=word/numbering.xml><?xml version="1.0" encoding="utf-8"?>
-<w:numbering xmlns:wpc="http://schemas.microsoft.com/office/word/2010/wordprocessingCanvas" xmlns:cx="http://schemas.microsoft.com/office/drawing/2014/chartex" xmlns:cx1="http://schemas.microsoft.com/office/drawing/2015/9/8/chartex" xmlns:cx2="http://schemas.microsoft.com/office/drawing/2015/10/21/chartex" xmlns:cx3="http://schemas.microsoft.com/office/drawing/2016/5/9/chartex" xmlns:cx4="http://schemas.microsoft.com/office/drawing/2016/5/10/chartex" xmlns:cx5="http://schemas.microsoft.com/office/drawing/2016/5/11/chartex" xmlns:cx6="http://schemas.microsoft.com/office/drawing/2016/5/12/chartex" xmlns:cx7="http://schemas.microsoft.com/office/drawing/2016/5/13/chartex" xmlns:cx8="http://schemas.microsoft.com/office/drawing/2016/5/14/chartex" xmlns:mc="http://schemas.openxmlformats.org/markup-compatibility/2006" xmlns:aink="http://schemas.microsoft.com/office/drawing/2016/ink" xmlns:am3d="http://schemas.microsoft.com/office/drawing/2017/model3d" xmlns:o="urn:schemas-microsoft-com:office:office" xmlns:r="http://schemas.openxmlformats.org/officeDocument/2006/relationships" xmlns:m="http://schemas.openxmlformats.org/officeDocument/2006/math" xmlns:v="urn:schemas-microsoft-com:vml" xmlns:wp14="http://schemas.microsoft.com/office/word/2010/wordprocessingDrawing" xmlns:wp="http://schemas.openxmlformats.org/drawingml/2006/wordprocessingDrawing" xmlns:w10="urn:schemas-microsoft-com:office:word" xmlns:w="http://schemas.openxmlformats.org/wordprocessingml/2006/main" xmlns:w14="http://schemas.microsoft.com/office/word/2010/wordml" xmlns:w15="http://schemas.microsoft.com/office/word/2012/wordml" xmlns:w16cex="http://schemas.microsoft.com/office/word/2018/wordml/cex" xmlns:w16cid="http://schemas.microsoft.com/office/word/2016/wordml/cid" xmlns:w16="http://schemas.microsoft.com/office/word/2018/wordml" xmlns:w16se="http://schemas.microsoft.com/office/word/2015/wordml/symex" xmlns:wpg="http://schemas.microsoft.com/office/word/2010/wordprocessingGroup" xmlns:wpi="http://schemas.microsoft.com/office/word/2010/wordprocessingInk" xmlns:wne="http://schemas.microsoft.com/office/word/2006/wordml" xmlns:wps="http://schemas.microsoft.com/office/word/2010/wordprocessingShape" mc:Ignorable="w14 w15 w16se w16cid w16 w16cex wp14">
+<w:numbering xmlns:wpc="http://schemas.microsoft.com/office/word/2010/wordprocessingCanvas" xmlns:cx="http://schemas.microsoft.com/office/drawing/2014/chartex" xmlns:cx1="http://schemas.microsoft.com/office/drawing/2015/9/8/chartex" xmlns:cx2="http://schemas.microsoft.com/office/drawing/2015/10/21/chartex" xmlns:cx3="http://schemas.microsoft.com/office/drawing/2016/5/9/chartex" xmlns:cx4="http://schemas.microsoft.com/office/drawing/2016/5/10/chartex" xmlns:cx5="http://schemas.microsoft.com/office/drawing/2016/5/11/chartex" xmlns:cx6="http://schemas.microsoft.com/office/drawing/2016/5/12/chartex" xmlns:cx7="http://schemas.microsoft.com/office/drawing/2016/5/13/chartex" xmlns:cx8="http://schemas.microsoft.com/office/drawing/2016/5/14/chartex" xmlns:mc="http://schemas.openxmlformats.org/markup-compatibility/2006" xmlns:aink="http://schemas.microsoft.com/office/drawing/2016/ink" xmlns:am3d="http://schemas.microsoft.com/office/drawing/2017/model3d" xmlns:o="urn:schemas-microsoft-com:office:office" xmlns:oel="http://schemas.microsoft.com/office/2019/extlst" xmlns:r="http://schemas.openxmlformats.org/officeDocument/2006/relationships" xmlns:m="http://schemas.openxmlformats.org/officeDocument/2006/math" xmlns:v="urn:schemas-microsoft-com:vml" xmlns:wp14="http://schemas.microsoft.com/office/word/2010/wordprocessingDrawing" xmlns:wp="http://schemas.openxmlformats.org/drawingml/2006/wordprocessingDrawing" xmlns:w10="urn:schemas-microsoft-com:office:word" xmlns:w="http://schemas.openxmlformats.org/wordprocessingml/2006/main" xmlns:w14="http://schemas.microsoft.com/office/word/2010/wordml" xmlns:w15="http://schemas.microsoft.com/office/word/2012/wordml" xmlns:w16cex="http://schemas.microsoft.com/office/word/2018/wordml/cex" xmlns:w16cid="http://schemas.microsoft.com/office/word/2016/wordml/cid" xmlns:w16="http://schemas.microsoft.com/office/word/2018/wordml" xmlns:w16sdtdh="http://schemas.microsoft.com/office/word/2020/wordml/sdtdatahash" xmlns:w16se="http://schemas.microsoft.com/office/word/2015/wordml/symex" xmlns:wpg="http://schemas.microsoft.com/office/word/2010/wordprocessingGroup" xmlns:wpi="http://schemas.microsoft.com/office/word/2010/wordprocessingInk" xmlns:wne="http://schemas.microsoft.com/office/word/2006/wordml" xmlns:wps="http://schemas.microsoft.com/office/word/2010/wordprocessingShape" mc:Ignorable="w14 w15 w16se w16cid w16 w16cex w16sdtdh wp14">
   <w:abstractNum w:abstractNumId="0" w15:restartNumberingAfterBreak="0">
     <w:nsid w:val="06673B98"/>
     <w:multiLevelType w:val="hybridMultilevel"/>
@@ -4022,41 +5014,41 @@
       </w:rPr>
     </w:lvl>
   </w:abstractNum>
-  <w:num w:numId="1">
+  <w:num w:numId="1" w16cid:durableId="744627">
     <w:abstractNumId w:val="8"/>
   </w:num>
-  <w:num w:numId="2">
+  <w:num w:numId="2" w16cid:durableId="716928802">
     <w:abstractNumId w:val="6"/>
   </w:num>
-  <w:num w:numId="3">
+  <w:num w:numId="3" w16cid:durableId="394862135">
     <w:abstractNumId w:val="9"/>
   </w:num>
-  <w:num w:numId="4">
+  <w:num w:numId="4" w16cid:durableId="574172906">
     <w:abstractNumId w:val="7"/>
   </w:num>
-  <w:num w:numId="5">
+  <w:num w:numId="5" w16cid:durableId="1369989380">
     <w:abstractNumId w:val="4"/>
   </w:num>
-  <w:num w:numId="6">
+  <w:num w:numId="6" w16cid:durableId="2126850937">
     <w:abstractNumId w:val="5"/>
   </w:num>
-  <w:num w:numId="7">
+  <w:num w:numId="7" w16cid:durableId="272444210">
     <w:abstractNumId w:val="2"/>
   </w:num>
-  <w:num w:numId="8">
+  <w:num w:numId="8" w16cid:durableId="197860879">
     <w:abstractNumId w:val="1"/>
   </w:num>
-  <w:num w:numId="9">
+  <w:num w:numId="9" w16cid:durableId="531917513">
     <w:abstractNumId w:val="3"/>
   </w:num>
-  <w:num w:numId="10">
+  <w:num w:numId="10" w16cid:durableId="1453791316">
     <w:abstractNumId w:val="0"/>
   </w:num>
 </w:numbering>
 </file>
 
 <file path=word/styles.xml><?xml version="1.0" encoding="utf-8"?>
-<w:styles xmlns:mc="http://schemas.openxmlformats.org/markup-compatibility/2006" xmlns:r="http://schemas.openxmlformats.org/officeDocument/2006/relationships" xmlns:w="http://schemas.openxmlformats.org/wordprocessingml/2006/main" xmlns:w14="http://schemas.microsoft.com/office/word/2010/wordml" xmlns:w15="http://schemas.microsoft.com/office/word/2012/wordml" xmlns:w16cex="http://schemas.microsoft.com/office/word/2018/wordml/cex" xmlns:w16cid="http://schemas.microsoft.com/office/word/2016/wordml/cid" xmlns:w16="http://schemas.microsoft.com/office/word/2018/wordml" xmlns:w16se="http://schemas.microsoft.com/office/word/2015/wordml/symex" mc:Ignorable="w14 w15 w16se w16cid w16 w16cex">
+<w:styles xmlns:mc="http://schemas.openxmlformats.org/markup-compatibility/2006" xmlns:r="http://schemas.openxmlformats.org/officeDocument/2006/relationships" xmlns:w="http://schemas.openxmlformats.org/wordprocessingml/2006/main" xmlns:w14="http://schemas.microsoft.com/office/word/2010/wordml" xmlns:w15="http://schemas.microsoft.com/office/word/2012/wordml" xmlns:w16cex="http://schemas.microsoft.com/office/word/2018/wordml/cex" xmlns:w16cid="http://schemas.microsoft.com/office/word/2016/wordml/cid" xmlns:w16="http://schemas.microsoft.com/office/word/2018/wordml" xmlns:w16sdtdh="http://schemas.microsoft.com/office/word/2020/wordml/sdtdatahash" xmlns:w16se="http://schemas.microsoft.com/office/word/2015/wordml/symex" mc:Ignorable="w14 w15 w16se w16cid w16 w16cex w16sdtdh">
   <w:docDefaults>
     <w:rPrDefault>
       <w:rPr>
@@ -5140,4 +6132,10 @@
     <ds:schemaRef ds:uri="http://schemas.openxmlformats.org/officeDocument/2006/bibliography"/>
   </ds:schemaRefs>
 </ds:datastoreItem>
+</file>
+
+<file path=docMetadata/LabelInfo.xml><?xml version="1.0" encoding="utf-8"?>
+<clbl:labelList xmlns:clbl="http://schemas.microsoft.com/office/2020/mipLabelMetadata">
+  <clbl:label id="{f42aa342-8706-4288-bd11-ebb85995028c}" enabled="1" method="Privileged" siteId="{72f988bf-86f1-41af-91ab-2d7cd011db47}" removed="0"/>
+</clbl:labelList>
 </file>
</xml_diff>